<commit_message>
Last 3 headings remaining
</commit_message>
<xml_diff>
--- a/docs/Final Documentation.docx
+++ b/docs/Final Documentation.docx
@@ -4040,6 +4040,129 @@
       </w:r>
     </w:p>
     <w:p>
+      <w:pPr>
+        <w:pStyle w:val="Heading2"/>
+      </w:pPr>
+      <w:r>
+        <w:t>Proposed Application</w:t>
+      </w:r>
+    </w:p>
+    <w:p>
+      <w:pPr>
+        <w:pStyle w:val="Text"/>
+      </w:pPr>
+      <w:r>
+        <w:t xml:space="preserve">The proposed ARA (Artificial Intelligence-powered Research Assistant) is an innovative application that aims to revolutionize the academic research process through the integration of cutting-edge artificial intelligence technologies. Departing from conventional note-taking applications, ARA will facilitate the creation of a dynamic, interconnected web of research data that can be comprehended and processed by AI models. </w:t>
+      </w:r>
+    </w:p>
+    <w:p>
+      <w:pPr>
+        <w:pStyle w:val="Text"/>
+      </w:pPr>
+      <w:r>
+        <w:lastRenderedPageBreak/>
+        <w:tab/>
+      </w:r>
+      <w:r>
+        <w:t xml:space="preserve">Key features to be incorporated in ARA include intelligent information retrieval mechanisms to gather data from diverse sources, contextual synthesis algorithms to amalgamate gathered information, effective organization frameworks to structure insights, and cross-disciplinary connection identification capabilities. </w:t>
+      </w:r>
+    </w:p>
+    <w:p>
+      <w:pPr>
+        <w:pStyle w:val="Text"/>
+      </w:pPr>
+      <w:r>
+        <w:tab/>
+      </w:r>
+      <w:r>
+        <w:t xml:space="preserve">ARA is designed to address prevalent challenges faced by researchers, such as information overload, fragmented comprehension, overlooked collaboration opportunities, and inefficiencies in academic writing. By automating routine tasks, accelerating data analysis, and providing expedient access to pertinent information, ARA endeavors to substantially enhance research productivity. </w:t>
+      </w:r>
+    </w:p>
+    <w:p>
+      <w:pPr>
+        <w:pStyle w:val="Text"/>
+      </w:pPr>
+      <w:r>
+        <w:tab/>
+      </w:r>
+      <w:r>
+        <w:t>Furthermore, it will leverage AI analysis to unveil latent insights, expand research horizons by recommending relevant advancements and potential collaborations, and refine critical thinking and communication proficiencies – ultimately driving innovation and facilitating groundbreaking discoveries within the academic research domain.</w:t>
+      </w:r>
+    </w:p>
+    <w:p>
+      <w:pPr>
+        <w:pStyle w:val="Heading2"/>
+      </w:pPr>
+      <w:r>
+        <w:t>Feasibility Study</w:t>
+      </w:r>
+    </w:p>
+    <w:p>
+      <w:pPr>
+        <w:pStyle w:val="Text"/>
+      </w:pPr>
+      <w:r>
+        <w:t>A comprehensive feasibility study was conducted to assess the viability and potential impact of the proposed ARA application. This study examined the current challenges faced by researchers, evaluated existing solutions, and identified the critical requirements for an AI-powered research assistant. The study confirmed the pressing need for a tool that can effectively manage information overload, establish connections between disparate data sources, uncover new opportunities for collaboration, and enhance the communication of research findings.</w:t>
+      </w:r>
+    </w:p>
+    <w:p>
+      <w:pPr>
+        <w:pStyle w:val="Text"/>
+      </w:pPr>
+      <w:r>
+        <w:tab/>
+      </w:r>
+      <w:r>
+        <w:t xml:space="preserve">An in-depth analysis of the latest advancements in artificial intelligence, particularly in areas such as natural language processing, knowledge representation, and machine learning, indicated that the necessary technological foundations are available to develop the envisioned </w:t>
+      </w:r>
+      <w:r>
+        <w:lastRenderedPageBreak/>
+        <w:t>ARA system. Furthermore, the study explored potential data sources, including open-access repositories, academic databases, and online knowledge bases, confirming the availability of sufficient data to train and power the AI models underpinning ARA.</w:t>
+      </w:r>
+    </w:p>
+    <w:p>
+      <w:pPr>
+        <w:pStyle w:val="Text"/>
+      </w:pPr>
+      <w:r>
+        <w:tab/>
+      </w:r>
+      <w:r>
+        <w:t>The feasibility study also evaluated the project's resource requirements, including computational power, data storage and management infrastructure, and the integration of relevant AI frameworks and libraries. Based on the findings, the development of ARA was deemed feasible, with a high potential for transforming the research landscape and driving significant productivity gains for academic researchers across various disciplines.</w:t>
+      </w:r>
+    </w:p>
+    <w:p>
+      <w:pPr>
+        <w:pStyle w:val="Heading2"/>
+      </w:pPr>
+      <w:r>
+        <w:t>Technical Design Theory</w:t>
+      </w:r>
+    </w:p>
+    <w:p>
+      <w:pPr>
+        <w:pStyle w:val="Text"/>
+      </w:pPr>
+      <w:r>
+        <w:t xml:space="preserve">The technical design of ARA will follow a modular and layered architecture, allowing for scalability, flexibility, and easy integration of various components. The core of the system will be built around state-of-the-art natural language processing (NLP) models and knowledge representation techniques. NLP models will be employed for intelligent information retrieval, content summarization, and text generation tasks. Semantic web technologies, such as Resource Description Framework (RDF) and Web Ontology Language (OWL), will be leveraged to represent and reason over the gathered knowledge, facilitating cross-disciplinary connections and insights. </w:t>
+      </w:r>
+    </w:p>
+    <w:p>
+      <w:pPr>
+        <w:pStyle w:val="Text"/>
+      </w:pPr>
+      <w:r>
+        <w:tab/>
+      </w:r>
+      <w:r>
+        <w:t xml:space="preserve">The system will also incorporate machine learning algorithms for continuous learning and adaptation, ensuring that ARA's capabilities evolve with changing research needs and user feedback. </w:t>
+      </w:r>
+      <w:r>
+        <w:t>Emphasis</w:t>
+      </w:r>
+      <w:r>
+        <w:t xml:space="preserve"> will be placed on developing robust security measures to protect sensitive research data and ensure compliance with privacy regulations.</w:t>
+      </w:r>
       <w:r>
         <w:br w:type="page"/>
       </w:r>
@@ -4055,10 +4178,367 @@
     </w:p>
     <w:p>
       <w:pPr>
+        <w:pStyle w:val="Heading2"/>
+      </w:pPr>
+      <w:r>
+        <w:t>Activity Diagram</w:t>
+      </w:r>
+    </w:p>
+    <w:p>
+      <w:pPr>
         <w:pStyle w:val="Text"/>
       </w:pPr>
       <w:r>
-        <w:t>Activity Diagram, Class Diagram, Collaboration Diagram, State Diagram and Use-case diagram.</w:t>
+        <w:rPr>
+          <w:noProof/>
+        </w:rPr>
+        <w:drawing>
+          <wp:inline distT="0" distB="0" distL="0" distR="0" wp14:anchorId="234B20FC" wp14:editId="50C54393">
+            <wp:extent cx="5368759" cy="2122777"/>
+            <wp:effectExtent l="0" t="0" r="3810" b="0"/>
+            <wp:docPr id="1020400498" name="Picture 1"/>
+            <wp:cNvGraphicFramePr>
+              <a:graphicFrameLocks xmlns:a="http://schemas.openxmlformats.org/drawingml/2006/main" noChangeAspect="1"/>
+            </wp:cNvGraphicFramePr>
+            <a:graphic xmlns:a="http://schemas.openxmlformats.org/drawingml/2006/main">
+              <a:graphicData uri="http://schemas.openxmlformats.org/drawingml/2006/picture">
+                <pic:pic xmlns:pic="http://schemas.openxmlformats.org/drawingml/2006/picture">
+                  <pic:nvPicPr>
+                    <pic:cNvPr id="1020400498" name="Picture 1020400498"/>
+                    <pic:cNvPicPr/>
+                  </pic:nvPicPr>
+                  <pic:blipFill rotWithShape="1">
+                    <a:blip r:embed="rId13" cstate="print">
+                      <a:extLst>
+                        <a:ext uri="{28A0092B-C50C-407E-A947-70E740481C1C}">
+                          <a14:useLocalDpi xmlns:a14="http://schemas.microsoft.com/office/drawing/2010/main" val="0"/>
+                        </a:ext>
+                      </a:extLst>
+                    </a:blip>
+                    <a:srcRect t="10353" b="19358"/>
+                    <a:stretch/>
+                  </pic:blipFill>
+                  <pic:spPr bwMode="auto">
+                    <a:xfrm>
+                      <a:off x="0" y="0"/>
+                      <a:ext cx="5370044" cy="2123285"/>
+                    </a:xfrm>
+                    <a:prstGeom prst="rect">
+                      <a:avLst/>
+                    </a:prstGeom>
+                    <a:ln>
+                      <a:noFill/>
+                    </a:ln>
+                    <a:extLst>
+                      <a:ext uri="{53640926-AAD7-44D8-BBD7-CCE9431645EC}">
+                        <a14:shadowObscured xmlns:a14="http://schemas.microsoft.com/office/drawing/2010/main"/>
+                      </a:ext>
+                    </a:extLst>
+                  </pic:spPr>
+                </pic:pic>
+              </a:graphicData>
+            </a:graphic>
+          </wp:inline>
+        </w:drawing>
+      </w:r>
+    </w:p>
+    <w:p>
+      <w:pPr>
+        <w:pStyle w:val="FigureTableCaption"/>
+      </w:pPr>
+      <w:r>
+        <w:t>Figure 4.1</w:t>
+      </w:r>
+      <w:r>
+        <w:t>: Activity Diagram</w:t>
+      </w:r>
+    </w:p>
+    <w:p>
+      <w:pPr>
+        <w:pStyle w:val="Heading2"/>
+      </w:pPr>
+      <w:r>
+        <w:t>Class Diagram</w:t>
+      </w:r>
+    </w:p>
+    <w:p>
+      <w:pPr>
+        <w:pStyle w:val="Text"/>
+      </w:pPr>
+      <w:r>
+        <w:rPr>
+          <w:noProof/>
+        </w:rPr>
+        <w:drawing>
+          <wp:inline distT="0" distB="0" distL="0" distR="0" wp14:anchorId="021C961B" wp14:editId="56296ADD">
+            <wp:extent cx="5370830" cy="2548255"/>
+            <wp:effectExtent l="0" t="0" r="1270" b="4445"/>
+            <wp:docPr id="283752516" name="Picture 2" descr="A diagram of a computer&#10;&#10;Description automatically generated"/>
+            <wp:cNvGraphicFramePr>
+              <a:graphicFrameLocks xmlns:a="http://schemas.openxmlformats.org/drawingml/2006/main" noChangeAspect="1"/>
+            </wp:cNvGraphicFramePr>
+            <a:graphic xmlns:a="http://schemas.openxmlformats.org/drawingml/2006/main">
+              <a:graphicData uri="http://schemas.openxmlformats.org/drawingml/2006/picture">
+                <pic:pic xmlns:pic="http://schemas.openxmlformats.org/drawingml/2006/picture">
+                  <pic:nvPicPr>
+                    <pic:cNvPr id="283752516" name="Picture 2" descr="A diagram of a computer&#10;&#10;Description automatically generated"/>
+                    <pic:cNvPicPr/>
+                  </pic:nvPicPr>
+                  <pic:blipFill>
+                    <a:blip r:embed="rId14" cstate="print">
+                      <a:extLst>
+                        <a:ext uri="{28A0092B-C50C-407E-A947-70E740481C1C}">
+                          <a14:useLocalDpi xmlns:a14="http://schemas.microsoft.com/office/drawing/2010/main" val="0"/>
+                        </a:ext>
+                      </a:extLst>
+                    </a:blip>
+                    <a:stretch>
+                      <a:fillRect/>
+                    </a:stretch>
+                  </pic:blipFill>
+                  <pic:spPr>
+                    <a:xfrm>
+                      <a:off x="0" y="0"/>
+                      <a:ext cx="5370830" cy="2548255"/>
+                    </a:xfrm>
+                    <a:prstGeom prst="rect">
+                      <a:avLst/>
+                    </a:prstGeom>
+                  </pic:spPr>
+                </pic:pic>
+              </a:graphicData>
+            </a:graphic>
+          </wp:inline>
+        </w:drawing>
+      </w:r>
+    </w:p>
+    <w:p>
+      <w:pPr>
+        <w:pStyle w:val="FigureTableCaption"/>
+      </w:pPr>
+      <w:r>
+        <w:t>Figure 4.2: Class Diagram</w:t>
+      </w:r>
+    </w:p>
+    <w:p>
+      <w:pPr>
+        <w:pStyle w:val="Heading2"/>
+      </w:pPr>
+      <w:r>
+        <w:t>Collaboration Diagram</w:t>
+      </w:r>
+    </w:p>
+    <w:p>
+      <w:pPr>
+        <w:jc w:val="center"/>
+      </w:pPr>
+      <w:r>
+        <w:rPr>
+          <w:noProof/>
+        </w:rPr>
+        <w:drawing>
+          <wp:inline distT="0" distB="0" distL="0" distR="0" wp14:anchorId="677C5C4B" wp14:editId="51EF7DA1">
+            <wp:extent cx="1844454" cy="1741051"/>
+            <wp:effectExtent l="0" t="0" r="3810" b="0"/>
+            <wp:docPr id="1765545082" name="Picture 3" descr="A diagram of a process&#10;&#10;Description automatically generated"/>
+            <wp:cNvGraphicFramePr>
+              <a:graphicFrameLocks xmlns:a="http://schemas.openxmlformats.org/drawingml/2006/main" noChangeAspect="1"/>
+            </wp:cNvGraphicFramePr>
+            <a:graphic xmlns:a="http://schemas.openxmlformats.org/drawingml/2006/main">
+              <a:graphicData uri="http://schemas.openxmlformats.org/drawingml/2006/picture">
+                <pic:pic xmlns:pic="http://schemas.openxmlformats.org/drawingml/2006/picture">
+                  <pic:nvPicPr>
+                    <pic:cNvPr id="1765545082" name="Picture 3" descr="A diagram of a process&#10;&#10;Description automatically generated"/>
+                    <pic:cNvPicPr/>
+                  </pic:nvPicPr>
+                  <pic:blipFill rotWithShape="1">
+                    <a:blip r:embed="rId15" cstate="print">
+                      <a:extLst>
+                        <a:ext uri="{28A0092B-C50C-407E-A947-70E740481C1C}">
+                          <a14:useLocalDpi xmlns:a14="http://schemas.microsoft.com/office/drawing/2010/main" val="0"/>
+                        </a:ext>
+                      </a:extLst>
+                    </a:blip>
+                    <a:srcRect l="33022" t="21054" r="32628" b="21308"/>
+                    <a:stretch/>
+                  </pic:blipFill>
+                  <pic:spPr bwMode="auto">
+                    <a:xfrm>
+                      <a:off x="0" y="0"/>
+                      <a:ext cx="1844883" cy="1741456"/>
+                    </a:xfrm>
+                    <a:prstGeom prst="rect">
+                      <a:avLst/>
+                    </a:prstGeom>
+                    <a:ln>
+                      <a:noFill/>
+                    </a:ln>
+                    <a:extLst>
+                      <a:ext uri="{53640926-AAD7-44D8-BBD7-CCE9431645EC}">
+                        <a14:shadowObscured xmlns:a14="http://schemas.microsoft.com/office/drawing/2010/main"/>
+                      </a:ext>
+                    </a:extLst>
+                  </pic:spPr>
+                </pic:pic>
+              </a:graphicData>
+            </a:graphic>
+          </wp:inline>
+        </w:drawing>
+      </w:r>
+    </w:p>
+    <w:p>
+      <w:pPr>
+        <w:pStyle w:val="FigureTableCaption"/>
+      </w:pPr>
+      <w:r>
+        <w:t>Figure 4.3: Collaboration Diagram</w:t>
+      </w:r>
+    </w:p>
+    <w:p>
+      <w:pPr>
+        <w:pStyle w:val="FigureTableCaption"/>
+        <w:jc w:val="left"/>
+      </w:pPr>
+      <w:r>
+        <w:br w:type="page"/>
+      </w:r>
+    </w:p>
+    <w:p>
+      <w:pPr>
+        <w:pStyle w:val="Heading2"/>
+      </w:pPr>
+      <w:r>
+        <w:lastRenderedPageBreak/>
+        <w:t>State Diagram</w:t>
+      </w:r>
+    </w:p>
+    <w:p>
+      <w:r>
+        <w:rPr>
+          <w:noProof/>
+        </w:rPr>
+        <w:drawing>
+          <wp:inline distT="0" distB="0" distL="0" distR="0" wp14:anchorId="6F54C4BA" wp14:editId="7A98C5F7">
+            <wp:extent cx="5370830" cy="3021330"/>
+            <wp:effectExtent l="0" t="0" r="1270" b="7620"/>
+            <wp:docPr id="930403291" name="Picture 4"/>
+            <wp:cNvGraphicFramePr>
+              <a:graphicFrameLocks xmlns:a="http://schemas.openxmlformats.org/drawingml/2006/main" noChangeAspect="1"/>
+            </wp:cNvGraphicFramePr>
+            <a:graphic xmlns:a="http://schemas.openxmlformats.org/drawingml/2006/main">
+              <a:graphicData uri="http://schemas.openxmlformats.org/drawingml/2006/picture">
+                <pic:pic xmlns:pic="http://schemas.openxmlformats.org/drawingml/2006/picture">
+                  <pic:nvPicPr>
+                    <pic:cNvPr id="930403291" name="Picture 930403291"/>
+                    <pic:cNvPicPr/>
+                  </pic:nvPicPr>
+                  <pic:blipFill>
+                    <a:blip r:embed="rId16" cstate="print">
+                      <a:extLst>
+                        <a:ext uri="{28A0092B-C50C-407E-A947-70E740481C1C}">
+                          <a14:useLocalDpi xmlns:a14="http://schemas.microsoft.com/office/drawing/2010/main" val="0"/>
+                        </a:ext>
+                      </a:extLst>
+                    </a:blip>
+                    <a:stretch>
+                      <a:fillRect/>
+                    </a:stretch>
+                  </pic:blipFill>
+                  <pic:spPr>
+                    <a:xfrm>
+                      <a:off x="0" y="0"/>
+                      <a:ext cx="5370830" cy="3021330"/>
+                    </a:xfrm>
+                    <a:prstGeom prst="rect">
+                      <a:avLst/>
+                    </a:prstGeom>
+                  </pic:spPr>
+                </pic:pic>
+              </a:graphicData>
+            </a:graphic>
+          </wp:inline>
+        </w:drawing>
+      </w:r>
+    </w:p>
+    <w:p>
+      <w:pPr>
+        <w:pStyle w:val="FigureTableCaption"/>
+      </w:pPr>
+      <w:r>
+        <w:t>Figure 4.4: State Diagram</w:t>
+      </w:r>
+    </w:p>
+    <w:p>
+      <w:pPr>
+        <w:pStyle w:val="Heading2"/>
+      </w:pPr>
+      <w:r>
+        <w:t>Use Case Diagram</w:t>
+      </w:r>
+    </w:p>
+    <w:p>
+      <w:r>
+        <w:rPr>
+          <w:noProof/>
+        </w:rPr>
+        <w:drawing>
+          <wp:inline distT="0" distB="0" distL="0" distR="0" wp14:anchorId="2377378F" wp14:editId="38AA5C04">
+            <wp:extent cx="5370830" cy="3021330"/>
+            <wp:effectExtent l="0" t="0" r="1270" b="7620"/>
+            <wp:docPr id="1836572447" name="Picture 5" descr="A diagram of a company&#10;&#10;Description automatically generated"/>
+            <wp:cNvGraphicFramePr>
+              <a:graphicFrameLocks xmlns:a="http://schemas.openxmlformats.org/drawingml/2006/main" noChangeAspect="1"/>
+            </wp:cNvGraphicFramePr>
+            <a:graphic xmlns:a="http://schemas.openxmlformats.org/drawingml/2006/main">
+              <a:graphicData uri="http://schemas.openxmlformats.org/drawingml/2006/picture">
+                <pic:pic xmlns:pic="http://schemas.openxmlformats.org/drawingml/2006/picture">
+                  <pic:nvPicPr>
+                    <pic:cNvPr id="1836572447" name="Picture 5" descr="A diagram of a company&#10;&#10;Description automatically generated"/>
+                    <pic:cNvPicPr/>
+                  </pic:nvPicPr>
+                  <pic:blipFill>
+                    <a:blip r:embed="rId17" cstate="print">
+                      <a:extLst>
+                        <a:ext uri="{28A0092B-C50C-407E-A947-70E740481C1C}">
+                          <a14:useLocalDpi xmlns:a14="http://schemas.microsoft.com/office/drawing/2010/main" val="0"/>
+                        </a:ext>
+                      </a:extLst>
+                    </a:blip>
+                    <a:stretch>
+                      <a:fillRect/>
+                    </a:stretch>
+                  </pic:blipFill>
+                  <pic:spPr>
+                    <a:xfrm>
+                      <a:off x="0" y="0"/>
+                      <a:ext cx="5370830" cy="3021330"/>
+                    </a:xfrm>
+                    <a:prstGeom prst="rect">
+                      <a:avLst/>
+                    </a:prstGeom>
+                  </pic:spPr>
+                </pic:pic>
+              </a:graphicData>
+            </a:graphic>
+          </wp:inline>
+        </w:drawing>
+      </w:r>
+    </w:p>
+    <w:p>
+      <w:pPr>
+        <w:pStyle w:val="FigureTableCaption"/>
+      </w:pPr>
+      <w:r>
+        <w:t>Figure 4.5: Use Case Diagram</w:t>
+      </w:r>
+    </w:p>
+    <w:p>
+      <w:pPr>
+        <w:pStyle w:val="FigureTableCaption"/>
+        <w:jc w:val="left"/>
+      </w:pPr>
+      <w:r>
+        <w:br w:type="page"/>
       </w:r>
     </w:p>
     <w:p>
@@ -4066,6 +4546,7 @@
         <w:pStyle w:val="Heading1"/>
       </w:pPr>
       <w:r>
+        <w:lastRenderedPageBreak/>
         <w:t>SYSTEM REQUIREMENTS</w:t>
       </w:r>
     </w:p>
@@ -4074,7 +4555,1581 @@
         <w:pStyle w:val="Text"/>
       </w:pPr>
       <w:r>
-        <w:t>Hardware, Software</w:t>
+        <w:t>ARA is split into 4 components, each with their own set of requirements.</w:t>
+      </w:r>
+    </w:p>
+    <w:p>
+      <w:pPr>
+        <w:pStyle w:val="Heading2"/>
+      </w:pPr>
+      <w:r>
+        <w:t>Deployment</w:t>
+      </w:r>
+    </w:p>
+    <w:p>
+      <w:pPr>
+        <w:pStyle w:val="Text"/>
+      </w:pPr>
+      <w:r>
+        <w:t>A centralized server</w:t>
+      </w:r>
+      <w:r>
+        <w:t xml:space="preserve"> is responsible for serving the assets to the user and </w:t>
+      </w:r>
+      <w:r>
+        <w:t xml:space="preserve">hosting the </w:t>
+      </w:r>
+      <w:r>
+        <w:t>Large Language Models</w:t>
+      </w:r>
+      <w:r>
+        <w:t xml:space="preserve"> along with handling communication between them.</w:t>
+      </w:r>
+    </w:p>
+    <w:p>
+      <w:pPr>
+        <w:pStyle w:val="Heading3"/>
+      </w:pPr>
+      <w:r>
+        <w:t>Hardware Requirements</w:t>
+      </w:r>
+    </w:p>
+    <w:p>
+      <w:pPr>
+        <w:pStyle w:val="Text"/>
+      </w:pPr>
+      <w:r>
+        <w:t>ARA requires a moderately powerful computer system</w:t>
+      </w:r>
+      <w:r>
+        <w:t>, capable of handling compilation and CI/CD tasks in parallel to running multiple threads for servicing requests</w:t>
+      </w:r>
+      <w:r>
+        <w:t>.</w:t>
+      </w:r>
+    </w:p>
+    <w:p>
+      <w:pPr>
+        <w:pStyle w:val="FigureTableCaption"/>
+      </w:pPr>
+      <w:r>
+        <w:t>Table 5.1: Hardware Requirements – Web Server</w:t>
+      </w:r>
+    </w:p>
+    <w:tbl>
+      <w:tblPr>
+        <w:tblStyle w:val="TableGrid"/>
+        <w:tblW w:w="0" w:type="auto"/>
+        <w:tblLook w:val="04A0" w:firstRow="1" w:lastRow="0" w:firstColumn="1" w:lastColumn="0" w:noHBand="0" w:noVBand="1"/>
+      </w:tblPr>
+      <w:tblGrid>
+        <w:gridCol w:w="1129"/>
+        <w:gridCol w:w="2410"/>
+        <w:gridCol w:w="2797"/>
+        <w:gridCol w:w="2112"/>
+      </w:tblGrid>
+      <w:tr>
+        <w:tc>
+          <w:tcPr>
+            <w:tcW w:w="1129" w:type="dxa"/>
+          </w:tcPr>
+          <w:p>
+            <w:pPr>
+              <w:pStyle w:val="Text"/>
+              <w:rPr>
+                <w:b/>
+                <w:bCs/>
+              </w:rPr>
+            </w:pPr>
+            <w:r>
+              <w:rPr>
+                <w:b/>
+                <w:bCs/>
+              </w:rPr>
+              <w:t>Sr. No.</w:t>
+            </w:r>
+          </w:p>
+        </w:tc>
+        <w:tc>
+          <w:tcPr>
+            <w:tcW w:w="2410" w:type="dxa"/>
+          </w:tcPr>
+          <w:p>
+            <w:pPr>
+              <w:pStyle w:val="Text"/>
+              <w:rPr>
+                <w:b/>
+                <w:bCs/>
+              </w:rPr>
+            </w:pPr>
+            <w:r>
+              <w:rPr>
+                <w:b/>
+                <w:bCs/>
+              </w:rPr>
+              <w:t>Item</w:t>
+            </w:r>
+          </w:p>
+        </w:tc>
+        <w:tc>
+          <w:tcPr>
+            <w:tcW w:w="2797" w:type="dxa"/>
+          </w:tcPr>
+          <w:p>
+            <w:pPr>
+              <w:pStyle w:val="Text"/>
+              <w:rPr>
+                <w:b/>
+                <w:bCs/>
+              </w:rPr>
+            </w:pPr>
+            <w:r>
+              <w:rPr>
+                <w:b/>
+                <w:bCs/>
+              </w:rPr>
+              <w:t>Specifications</w:t>
+            </w:r>
+          </w:p>
+        </w:tc>
+        <w:tc>
+          <w:tcPr>
+            <w:tcW w:w="2112" w:type="dxa"/>
+          </w:tcPr>
+          <w:p>
+            <w:pPr>
+              <w:pStyle w:val="Text"/>
+              <w:rPr>
+                <w:b/>
+                <w:bCs/>
+              </w:rPr>
+            </w:pPr>
+            <w:r>
+              <w:rPr>
+                <w:b/>
+                <w:bCs/>
+              </w:rPr>
+              <w:t>Quantity</w:t>
+            </w:r>
+          </w:p>
+        </w:tc>
+      </w:tr>
+      <w:tr>
+        <w:tc>
+          <w:tcPr>
+            <w:tcW w:w="1129" w:type="dxa"/>
+          </w:tcPr>
+          <w:p>
+            <w:pPr>
+              <w:pStyle w:val="Text"/>
+            </w:pPr>
+            <w:r>
+              <w:t>1.</w:t>
+            </w:r>
+          </w:p>
+        </w:tc>
+        <w:tc>
+          <w:tcPr>
+            <w:tcW w:w="2410" w:type="dxa"/>
+          </w:tcPr>
+          <w:p>
+            <w:pPr>
+              <w:pStyle w:val="Text"/>
+            </w:pPr>
+            <w:r>
+              <w:t>Computer System</w:t>
+            </w:r>
+          </w:p>
+        </w:tc>
+        <w:tc>
+          <w:tcPr>
+            <w:tcW w:w="2797" w:type="dxa"/>
+          </w:tcPr>
+          <w:p>
+            <w:pPr>
+              <w:pStyle w:val="Text"/>
+            </w:pPr>
+            <w:r>
+              <w:t>Intel</w:t>
+            </w:r>
+            <w:r>
+              <w:rPr>
+                <w:vertAlign w:val="superscript"/>
+              </w:rPr>
+              <w:t>(R)</w:t>
+            </w:r>
+            <w:r>
+              <w:t xml:space="preserve"> </w:t>
+            </w:r>
+            <w:proofErr w:type="gramStart"/>
+            <w:r>
+              <w:t>Core</w:t>
+            </w:r>
+            <w:r>
+              <w:rPr>
+                <w:vertAlign w:val="superscript"/>
+              </w:rPr>
+              <w:t>[</w:t>
+            </w:r>
+            <w:proofErr w:type="gramEnd"/>
+            <w:r>
+              <w:rPr>
+                <w:vertAlign w:val="superscript"/>
+              </w:rPr>
+              <w:t>TM</w:t>
+            </w:r>
+            <w:r>
+              <w:rPr>
+                <w:vertAlign w:val="superscript"/>
+              </w:rPr>
+              <w:t>]</w:t>
+            </w:r>
+            <w:r>
+              <w:t xml:space="preserve"> i7, </w:t>
+            </w:r>
+            <w:r>
+              <w:br/>
+              <w:t xml:space="preserve">AMD Ryzen </w:t>
+            </w:r>
+            <w:r>
+              <w:t>5000</w:t>
+            </w:r>
+            <w:r>
+              <w:br/>
+              <w:t>or better.</w:t>
+            </w:r>
+          </w:p>
+          <w:p>
+            <w:pPr>
+              <w:pStyle w:val="Text"/>
+            </w:pPr>
+            <w:r>
+              <w:t>Nvidia</w:t>
+            </w:r>
+            <w:r>
+              <w:rPr>
+                <w:vertAlign w:val="superscript"/>
+              </w:rPr>
+              <w:t>(R)</w:t>
+            </w:r>
+            <w:r>
+              <w:t>RTX</w:t>
+            </w:r>
+            <w:r>
+              <w:rPr>
+                <w:vertAlign w:val="superscript"/>
+              </w:rPr>
+              <w:t>[</w:t>
+            </w:r>
+            <w:r>
+              <w:rPr>
+                <w:vertAlign w:val="superscript"/>
+              </w:rPr>
+              <w:t>TM</w:t>
+            </w:r>
+            <w:r>
+              <w:rPr>
+                <w:vertAlign w:val="superscript"/>
+              </w:rPr>
+              <w:t>]</w:t>
+            </w:r>
+            <w:r>
+              <w:t xml:space="preserve"> 4080</w:t>
+            </w:r>
+            <w:r>
+              <w:br/>
+              <w:t xml:space="preserve">or better. </w:t>
+            </w:r>
+          </w:p>
+          <w:p>
+            <w:pPr>
+              <w:pStyle w:val="Text"/>
+            </w:pPr>
+            <w:r>
+              <w:t>64</w:t>
+            </w:r>
+            <w:r>
+              <w:t xml:space="preserve"> GB DDR4 RAM</w:t>
+            </w:r>
+            <w:r>
+              <w:br/>
+            </w:r>
+            <w:r>
+              <w:t>4 TB</w:t>
+            </w:r>
+            <w:r>
+              <w:t xml:space="preserve"> SSD Storage</w:t>
+            </w:r>
+            <w:r>
+              <w:br/>
+              <w:t>2.5GBPS NIC</w:t>
+            </w:r>
+          </w:p>
+        </w:tc>
+        <w:tc>
+          <w:tcPr>
+            <w:tcW w:w="2112" w:type="dxa"/>
+          </w:tcPr>
+          <w:p>
+            <w:pPr>
+              <w:pStyle w:val="Text"/>
+            </w:pPr>
+            <w:r>
+              <w:t>1</w:t>
+            </w:r>
+          </w:p>
+        </w:tc>
+      </w:tr>
+    </w:tbl>
+    <w:p>
+      <w:pPr>
+        <w:pStyle w:val="Heading3"/>
+      </w:pPr>
+      <w:r>
+        <w:t>Software Requirements</w:t>
+      </w:r>
+    </w:p>
+    <w:p>
+      <w:pPr>
+        <w:pStyle w:val="Text"/>
+      </w:pPr>
+      <w:r>
+        <w:t>The web server requires an advanced tech-stack for deployment</w:t>
+      </w:r>
+      <w:r>
+        <w:t xml:space="preserve"> due to the inclusion of Large Language Models.</w:t>
+      </w:r>
+    </w:p>
+    <w:p>
+      <w:pPr>
+        <w:pStyle w:val="FigureTableCaption"/>
+      </w:pPr>
+      <w:r>
+        <w:t>Table 5.2: Software Requirements – Web Server</w:t>
+      </w:r>
+    </w:p>
+    <w:tbl>
+      <w:tblPr>
+        <w:tblStyle w:val="TableGrid"/>
+        <w:tblW w:w="0" w:type="auto"/>
+        <w:tblLook w:val="04A0" w:firstRow="1" w:lastRow="0" w:firstColumn="1" w:lastColumn="0" w:noHBand="0" w:noVBand="1"/>
+      </w:tblPr>
+      <w:tblGrid>
+        <w:gridCol w:w="1129"/>
+        <w:gridCol w:w="5245"/>
+        <w:gridCol w:w="2074"/>
+      </w:tblGrid>
+      <w:tr>
+        <w:tc>
+          <w:tcPr>
+            <w:tcW w:w="1129" w:type="dxa"/>
+          </w:tcPr>
+          <w:p>
+            <w:pPr>
+              <w:pStyle w:val="Text"/>
+              <w:rPr>
+                <w:b/>
+                <w:bCs/>
+              </w:rPr>
+            </w:pPr>
+            <w:r>
+              <w:rPr>
+                <w:b/>
+                <w:bCs/>
+              </w:rPr>
+              <w:t>Sr. No.</w:t>
+            </w:r>
+          </w:p>
+        </w:tc>
+        <w:tc>
+          <w:tcPr>
+            <w:tcW w:w="5245" w:type="dxa"/>
+          </w:tcPr>
+          <w:p>
+            <w:pPr>
+              <w:pStyle w:val="Text"/>
+              <w:rPr>
+                <w:b/>
+                <w:bCs/>
+              </w:rPr>
+            </w:pPr>
+            <w:r>
+              <w:rPr>
+                <w:b/>
+                <w:bCs/>
+              </w:rPr>
+              <w:t>Item</w:t>
+            </w:r>
+          </w:p>
+        </w:tc>
+        <w:tc>
+          <w:tcPr>
+            <w:tcW w:w="2074" w:type="dxa"/>
+          </w:tcPr>
+          <w:p>
+            <w:pPr>
+              <w:pStyle w:val="Text"/>
+              <w:rPr>
+                <w:b/>
+                <w:bCs/>
+              </w:rPr>
+            </w:pPr>
+            <w:r>
+              <w:rPr>
+                <w:b/>
+                <w:bCs/>
+              </w:rPr>
+              <w:t>Version</w:t>
+            </w:r>
+          </w:p>
+        </w:tc>
+      </w:tr>
+      <w:tr>
+        <w:tc>
+          <w:tcPr>
+            <w:tcW w:w="1129" w:type="dxa"/>
+          </w:tcPr>
+          <w:p>
+            <w:pPr>
+              <w:pStyle w:val="Text"/>
+            </w:pPr>
+            <w:r>
+              <w:t>1.</w:t>
+            </w:r>
+          </w:p>
+        </w:tc>
+        <w:tc>
+          <w:tcPr>
+            <w:tcW w:w="5245" w:type="dxa"/>
+          </w:tcPr>
+          <w:p>
+            <w:pPr>
+              <w:pStyle w:val="Text"/>
+            </w:pPr>
+            <w:r>
+              <w:t>Operating System - Debian</w:t>
+            </w:r>
+          </w:p>
+        </w:tc>
+        <w:tc>
+          <w:tcPr>
+            <w:tcW w:w="2074" w:type="dxa"/>
+          </w:tcPr>
+          <w:p>
+            <w:pPr>
+              <w:pStyle w:val="Text"/>
+            </w:pPr>
+            <w:r>
+              <w:t>12.5</w:t>
+            </w:r>
+          </w:p>
+        </w:tc>
+      </w:tr>
+      <w:tr>
+        <w:tc>
+          <w:tcPr>
+            <w:tcW w:w="1129" w:type="dxa"/>
+          </w:tcPr>
+          <w:p>
+            <w:pPr>
+              <w:pStyle w:val="Text"/>
+            </w:pPr>
+            <w:r>
+              <w:t>2.</w:t>
+            </w:r>
+          </w:p>
+        </w:tc>
+        <w:tc>
+          <w:tcPr>
+            <w:tcW w:w="5245" w:type="dxa"/>
+          </w:tcPr>
+          <w:p>
+            <w:pPr>
+              <w:pStyle w:val="Text"/>
+            </w:pPr>
+            <w:r>
+              <w:t>Docker Engine</w:t>
+            </w:r>
+          </w:p>
+        </w:tc>
+        <w:tc>
+          <w:tcPr>
+            <w:tcW w:w="2074" w:type="dxa"/>
+          </w:tcPr>
+          <w:p>
+            <w:pPr>
+              <w:pStyle w:val="Text"/>
+            </w:pPr>
+            <w:r>
+              <w:t>26.0.0</w:t>
+            </w:r>
+          </w:p>
+        </w:tc>
+      </w:tr>
+      <w:tr>
+        <w:tc>
+          <w:tcPr>
+            <w:tcW w:w="1129" w:type="dxa"/>
+          </w:tcPr>
+          <w:p>
+            <w:pPr>
+              <w:pStyle w:val="Text"/>
+            </w:pPr>
+            <w:r>
+              <w:t>3.</w:t>
+            </w:r>
+          </w:p>
+        </w:tc>
+        <w:tc>
+          <w:tcPr>
+            <w:tcW w:w="5245" w:type="dxa"/>
+          </w:tcPr>
+          <w:p>
+            <w:pPr>
+              <w:pStyle w:val="Text"/>
+            </w:pPr>
+            <w:r>
+              <w:t>Docker Desktop</w:t>
+            </w:r>
+          </w:p>
+        </w:tc>
+        <w:tc>
+          <w:tcPr>
+            <w:tcW w:w="2074" w:type="dxa"/>
+          </w:tcPr>
+          <w:p>
+            <w:pPr>
+              <w:pStyle w:val="Text"/>
+            </w:pPr>
+            <w:r>
+              <w:t>4.28.0</w:t>
+            </w:r>
+          </w:p>
+        </w:tc>
+      </w:tr>
+      <w:tr>
+        <w:tc>
+          <w:tcPr>
+            <w:tcW w:w="1129" w:type="dxa"/>
+          </w:tcPr>
+          <w:p>
+            <w:pPr>
+              <w:pStyle w:val="Text"/>
+            </w:pPr>
+            <w:r>
+              <w:t>4.</w:t>
+            </w:r>
+          </w:p>
+        </w:tc>
+        <w:tc>
+          <w:tcPr>
+            <w:tcW w:w="5245" w:type="dxa"/>
+          </w:tcPr>
+          <w:p>
+            <w:pPr>
+              <w:pStyle w:val="Text"/>
+            </w:pPr>
+            <w:r>
+              <w:t>Docker Compose</w:t>
+            </w:r>
+          </w:p>
+        </w:tc>
+        <w:tc>
+          <w:tcPr>
+            <w:tcW w:w="2074" w:type="dxa"/>
+          </w:tcPr>
+          <w:p>
+            <w:pPr>
+              <w:pStyle w:val="Text"/>
+            </w:pPr>
+            <w:r>
+              <w:t>2.26.0</w:t>
+            </w:r>
+          </w:p>
+        </w:tc>
+      </w:tr>
+      <w:tr>
+        <w:tc>
+          <w:tcPr>
+            <w:tcW w:w="1129" w:type="dxa"/>
+          </w:tcPr>
+          <w:p>
+            <w:pPr>
+              <w:pStyle w:val="Text"/>
+            </w:pPr>
+            <w:r>
+              <w:t>5.</w:t>
+            </w:r>
+          </w:p>
+        </w:tc>
+        <w:tc>
+          <w:tcPr>
+            <w:tcW w:w="5245" w:type="dxa"/>
+          </w:tcPr>
+          <w:p>
+            <w:pPr>
+              <w:pStyle w:val="Text"/>
+            </w:pPr>
+            <w:r>
+              <w:t>Kubernetes</w:t>
+            </w:r>
+          </w:p>
+        </w:tc>
+        <w:tc>
+          <w:tcPr>
+            <w:tcW w:w="2074" w:type="dxa"/>
+          </w:tcPr>
+          <w:p>
+            <w:pPr>
+              <w:pStyle w:val="Text"/>
+            </w:pPr>
+            <w:r>
+              <w:t>1.29</w:t>
+            </w:r>
+          </w:p>
+        </w:tc>
+      </w:tr>
+    </w:tbl>
+    <w:p>
+      <w:pPr>
+        <w:pStyle w:val="Heading2"/>
+      </w:pPr>
+      <w:r>
+        <w:lastRenderedPageBreak/>
+        <w:t>Development</w:t>
+      </w:r>
+    </w:p>
+    <w:p>
+      <w:pPr>
+        <w:pStyle w:val="Text"/>
+      </w:pPr>
+      <w:r>
+        <w:t xml:space="preserve">ARA is built using </w:t>
+      </w:r>
+      <w:r>
+        <w:t>s</w:t>
+      </w:r>
+      <w:r>
+        <w:t>tate-of-the-art libraries and packages</w:t>
+      </w:r>
+      <w:r>
+        <w:t xml:space="preserve">, including software still in beta-testing. ARA can be </w:t>
+      </w:r>
+      <w:r>
+        <w:t>developed</w:t>
+      </w:r>
+      <w:r>
+        <w:t xml:space="preserve"> sufficiently well on a modern computer, built after 2016. A list of software used during development is given below.</w:t>
+      </w:r>
+    </w:p>
+    <w:p>
+      <w:pPr>
+        <w:pStyle w:val="FigureTableCaption"/>
+      </w:pPr>
+      <w:r>
+        <w:t>Table 5.3: List of software used during development.</w:t>
+      </w:r>
+    </w:p>
+    <w:tbl>
+      <w:tblPr>
+        <w:tblStyle w:val="TableGrid"/>
+        <w:tblW w:w="0" w:type="auto"/>
+        <w:tblLook w:val="04A0" w:firstRow="1" w:lastRow="0" w:firstColumn="1" w:lastColumn="0" w:noHBand="0" w:noVBand="1"/>
+      </w:tblPr>
+      <w:tblGrid>
+        <w:gridCol w:w="1129"/>
+        <w:gridCol w:w="7319"/>
+      </w:tblGrid>
+      <w:tr>
+        <w:tc>
+          <w:tcPr>
+            <w:tcW w:w="1129" w:type="dxa"/>
+          </w:tcPr>
+          <w:p>
+            <w:pPr>
+              <w:pStyle w:val="Text"/>
+              <w:rPr>
+                <w:b/>
+                <w:bCs/>
+              </w:rPr>
+            </w:pPr>
+            <w:r>
+              <w:rPr>
+                <w:b/>
+                <w:bCs/>
+              </w:rPr>
+              <w:t>Sr. No.</w:t>
+            </w:r>
+          </w:p>
+        </w:tc>
+        <w:tc>
+          <w:tcPr>
+            <w:tcW w:w="7319" w:type="dxa"/>
+          </w:tcPr>
+          <w:p>
+            <w:pPr>
+              <w:pStyle w:val="Text"/>
+              <w:rPr>
+                <w:b/>
+                <w:bCs/>
+              </w:rPr>
+            </w:pPr>
+            <w:r>
+              <w:rPr>
+                <w:b/>
+                <w:bCs/>
+              </w:rPr>
+              <w:t>Item</w:t>
+            </w:r>
+          </w:p>
+        </w:tc>
+      </w:tr>
+      <w:tr>
+        <w:tc>
+          <w:tcPr>
+            <w:tcW w:w="1129" w:type="dxa"/>
+          </w:tcPr>
+          <w:p>
+            <w:pPr>
+              <w:pStyle w:val="Text"/>
+            </w:pPr>
+            <w:r>
+              <w:t xml:space="preserve">1. </w:t>
+            </w:r>
+          </w:p>
+        </w:tc>
+        <w:tc>
+          <w:tcPr>
+            <w:tcW w:w="7319" w:type="dxa"/>
+          </w:tcPr>
+          <w:p>
+            <w:pPr>
+              <w:pStyle w:val="Text"/>
+            </w:pPr>
+            <w:r>
+              <w:t>Node.js</w:t>
+            </w:r>
+          </w:p>
+        </w:tc>
+      </w:tr>
+      <w:tr>
+        <w:tc>
+          <w:tcPr>
+            <w:tcW w:w="1129" w:type="dxa"/>
+          </w:tcPr>
+          <w:p>
+            <w:pPr>
+              <w:pStyle w:val="Text"/>
+            </w:pPr>
+            <w:r>
+              <w:t>2.</w:t>
+            </w:r>
+          </w:p>
+        </w:tc>
+        <w:tc>
+          <w:tcPr>
+            <w:tcW w:w="7319" w:type="dxa"/>
+          </w:tcPr>
+          <w:p>
+            <w:pPr>
+              <w:pStyle w:val="Text"/>
+            </w:pPr>
+            <w:proofErr w:type="spellStart"/>
+            <w:r>
+              <w:t>pnpm</w:t>
+            </w:r>
+            <w:proofErr w:type="spellEnd"/>
+          </w:p>
+        </w:tc>
+      </w:tr>
+      <w:tr>
+        <w:tc>
+          <w:tcPr>
+            <w:tcW w:w="1129" w:type="dxa"/>
+          </w:tcPr>
+          <w:p>
+            <w:pPr>
+              <w:pStyle w:val="Text"/>
+            </w:pPr>
+            <w:r>
+              <w:t>3.</w:t>
+            </w:r>
+          </w:p>
+        </w:tc>
+        <w:tc>
+          <w:tcPr>
+            <w:tcW w:w="7319" w:type="dxa"/>
+          </w:tcPr>
+          <w:p>
+            <w:pPr>
+              <w:pStyle w:val="Text"/>
+            </w:pPr>
+            <w:r>
+              <w:t>Typescript</w:t>
+            </w:r>
+          </w:p>
+        </w:tc>
+      </w:tr>
+      <w:tr>
+        <w:tc>
+          <w:tcPr>
+            <w:tcW w:w="1129" w:type="dxa"/>
+          </w:tcPr>
+          <w:p>
+            <w:pPr>
+              <w:pStyle w:val="Text"/>
+            </w:pPr>
+            <w:r>
+              <w:t>4.</w:t>
+            </w:r>
+          </w:p>
+        </w:tc>
+        <w:tc>
+          <w:tcPr>
+            <w:tcW w:w="7319" w:type="dxa"/>
+          </w:tcPr>
+          <w:p>
+            <w:pPr>
+              <w:pStyle w:val="Text"/>
+            </w:pPr>
+            <w:proofErr w:type="spellStart"/>
+            <w:r>
+              <w:t>Svelte+SvelteKit</w:t>
+            </w:r>
+            <w:proofErr w:type="spellEnd"/>
+          </w:p>
+        </w:tc>
+      </w:tr>
+      <w:tr>
+        <w:tc>
+          <w:tcPr>
+            <w:tcW w:w="1129" w:type="dxa"/>
+          </w:tcPr>
+          <w:p>
+            <w:pPr>
+              <w:pStyle w:val="Text"/>
+            </w:pPr>
+            <w:r>
+              <w:t>5.</w:t>
+            </w:r>
+          </w:p>
+        </w:tc>
+        <w:tc>
+          <w:tcPr>
+            <w:tcW w:w="7319" w:type="dxa"/>
+          </w:tcPr>
+          <w:p>
+            <w:pPr>
+              <w:pStyle w:val="Text"/>
+            </w:pPr>
+            <w:proofErr w:type="spellStart"/>
+            <w:r>
+              <w:t>Supabase</w:t>
+            </w:r>
+            <w:proofErr w:type="spellEnd"/>
+          </w:p>
+        </w:tc>
+      </w:tr>
+      <w:tr>
+        <w:tc>
+          <w:tcPr>
+            <w:tcW w:w="1129" w:type="dxa"/>
+          </w:tcPr>
+          <w:p>
+            <w:pPr>
+              <w:pStyle w:val="Text"/>
+            </w:pPr>
+            <w:r>
+              <w:t>6.</w:t>
+            </w:r>
+          </w:p>
+        </w:tc>
+        <w:tc>
+          <w:tcPr>
+            <w:tcW w:w="7319" w:type="dxa"/>
+          </w:tcPr>
+          <w:p>
+            <w:pPr>
+              <w:pStyle w:val="Text"/>
+            </w:pPr>
+            <w:proofErr w:type="spellStart"/>
+            <w:r>
+              <w:t>PostCSS</w:t>
+            </w:r>
+            <w:proofErr w:type="spellEnd"/>
+          </w:p>
+        </w:tc>
+      </w:tr>
+      <w:tr>
+        <w:tc>
+          <w:tcPr>
+            <w:tcW w:w="1129" w:type="dxa"/>
+          </w:tcPr>
+          <w:p>
+            <w:pPr>
+              <w:pStyle w:val="Text"/>
+            </w:pPr>
+            <w:r>
+              <w:t>7.</w:t>
+            </w:r>
+          </w:p>
+        </w:tc>
+        <w:tc>
+          <w:tcPr>
+            <w:tcW w:w="7319" w:type="dxa"/>
+          </w:tcPr>
+          <w:p>
+            <w:pPr>
+              <w:pStyle w:val="Text"/>
+            </w:pPr>
+            <w:proofErr w:type="spellStart"/>
+            <w:r>
+              <w:t>TailwindCSS</w:t>
+            </w:r>
+            <w:proofErr w:type="spellEnd"/>
+          </w:p>
+        </w:tc>
+      </w:tr>
+      <w:tr>
+        <w:tc>
+          <w:tcPr>
+            <w:tcW w:w="1129" w:type="dxa"/>
+          </w:tcPr>
+          <w:p>
+            <w:pPr>
+              <w:pStyle w:val="Text"/>
+            </w:pPr>
+            <w:r>
+              <w:t>8.</w:t>
+            </w:r>
+          </w:p>
+        </w:tc>
+        <w:tc>
+          <w:tcPr>
+            <w:tcW w:w="7319" w:type="dxa"/>
+          </w:tcPr>
+          <w:p>
+            <w:pPr>
+              <w:pStyle w:val="Text"/>
+            </w:pPr>
+            <w:proofErr w:type="spellStart"/>
+            <w:r>
+              <w:t>Autoprefixer</w:t>
+            </w:r>
+            <w:proofErr w:type="spellEnd"/>
+          </w:p>
+        </w:tc>
+      </w:tr>
+      <w:tr>
+        <w:tc>
+          <w:tcPr>
+            <w:tcW w:w="1129" w:type="dxa"/>
+          </w:tcPr>
+          <w:p>
+            <w:pPr>
+              <w:pStyle w:val="Text"/>
+            </w:pPr>
+            <w:r>
+              <w:t>9.</w:t>
+            </w:r>
+          </w:p>
+        </w:tc>
+        <w:tc>
+          <w:tcPr>
+            <w:tcW w:w="7319" w:type="dxa"/>
+          </w:tcPr>
+          <w:p>
+            <w:pPr>
+              <w:pStyle w:val="Text"/>
+            </w:pPr>
+            <w:r>
+              <w:t>Playwright</w:t>
+            </w:r>
+          </w:p>
+        </w:tc>
+      </w:tr>
+      <w:tr>
+        <w:tc>
+          <w:tcPr>
+            <w:tcW w:w="1129" w:type="dxa"/>
+          </w:tcPr>
+          <w:p>
+            <w:pPr>
+              <w:pStyle w:val="Text"/>
+            </w:pPr>
+            <w:r>
+              <w:t>10.</w:t>
+            </w:r>
+          </w:p>
+        </w:tc>
+        <w:tc>
+          <w:tcPr>
+            <w:tcW w:w="7319" w:type="dxa"/>
+          </w:tcPr>
+          <w:p>
+            <w:pPr>
+              <w:pStyle w:val="Text"/>
+            </w:pPr>
+            <w:r>
+              <w:t>Vite</w:t>
+            </w:r>
+          </w:p>
+        </w:tc>
+      </w:tr>
+      <w:tr>
+        <w:tc>
+          <w:tcPr>
+            <w:tcW w:w="1129" w:type="dxa"/>
+          </w:tcPr>
+          <w:p>
+            <w:pPr>
+              <w:pStyle w:val="Text"/>
+            </w:pPr>
+            <w:r>
+              <w:t>11</w:t>
+            </w:r>
+          </w:p>
+        </w:tc>
+        <w:tc>
+          <w:tcPr>
+            <w:tcW w:w="7319" w:type="dxa"/>
+          </w:tcPr>
+          <w:p>
+            <w:pPr>
+              <w:pStyle w:val="Text"/>
+            </w:pPr>
+            <w:proofErr w:type="spellStart"/>
+            <w:r>
+              <w:t>Vitest</w:t>
+            </w:r>
+            <w:proofErr w:type="spellEnd"/>
+          </w:p>
+        </w:tc>
+      </w:tr>
+      <w:tr>
+        <w:tc>
+          <w:tcPr>
+            <w:tcW w:w="1129" w:type="dxa"/>
+          </w:tcPr>
+          <w:p>
+            <w:pPr>
+              <w:pStyle w:val="Text"/>
+            </w:pPr>
+            <w:r>
+              <w:t>12</w:t>
+            </w:r>
+          </w:p>
+        </w:tc>
+        <w:tc>
+          <w:tcPr>
+            <w:tcW w:w="7319" w:type="dxa"/>
+          </w:tcPr>
+          <w:p>
+            <w:pPr>
+              <w:pStyle w:val="Text"/>
+            </w:pPr>
+            <w:r>
+              <w:t>Langchain.js</w:t>
+            </w:r>
+          </w:p>
+        </w:tc>
+      </w:tr>
+      <w:tr>
+        <w:tc>
+          <w:tcPr>
+            <w:tcW w:w="1129" w:type="dxa"/>
+          </w:tcPr>
+          <w:p>
+            <w:pPr>
+              <w:pStyle w:val="Text"/>
+            </w:pPr>
+            <w:r>
+              <w:t>13</w:t>
+            </w:r>
+          </w:p>
+        </w:tc>
+        <w:tc>
+          <w:tcPr>
+            <w:tcW w:w="7319" w:type="dxa"/>
+          </w:tcPr>
+          <w:p>
+            <w:pPr>
+              <w:pStyle w:val="Text"/>
+            </w:pPr>
+            <w:r>
+              <w:t>Katex</w:t>
+            </w:r>
+          </w:p>
+        </w:tc>
+      </w:tr>
+      <w:tr>
+        <w:tc>
+          <w:tcPr>
+            <w:tcW w:w="1129" w:type="dxa"/>
+          </w:tcPr>
+          <w:p>
+            <w:pPr>
+              <w:pStyle w:val="Text"/>
+            </w:pPr>
+            <w:r>
+              <w:t>14</w:t>
+            </w:r>
+          </w:p>
+        </w:tc>
+        <w:tc>
+          <w:tcPr>
+            <w:tcW w:w="7319" w:type="dxa"/>
+          </w:tcPr>
+          <w:p>
+            <w:pPr>
+              <w:pStyle w:val="Text"/>
+            </w:pPr>
+            <w:r>
+              <w:t>Markdown</w:t>
+            </w:r>
+          </w:p>
+        </w:tc>
+      </w:tr>
+      <w:tr>
+        <w:tc>
+          <w:tcPr>
+            <w:tcW w:w="1129" w:type="dxa"/>
+          </w:tcPr>
+          <w:p>
+            <w:pPr>
+              <w:pStyle w:val="Text"/>
+            </w:pPr>
+            <w:r>
+              <w:t>15</w:t>
+            </w:r>
+          </w:p>
+        </w:tc>
+        <w:tc>
+          <w:tcPr>
+            <w:tcW w:w="7319" w:type="dxa"/>
+          </w:tcPr>
+          <w:p>
+            <w:pPr>
+              <w:pStyle w:val="Text"/>
+            </w:pPr>
+            <w:r>
+              <w:t>Python</w:t>
+            </w:r>
+          </w:p>
+        </w:tc>
+      </w:tr>
+      <w:tr>
+        <w:tc>
+          <w:tcPr>
+            <w:tcW w:w="1129" w:type="dxa"/>
+          </w:tcPr>
+          <w:p>
+            <w:pPr>
+              <w:pStyle w:val="Text"/>
+            </w:pPr>
+            <w:r>
+              <w:t>16</w:t>
+            </w:r>
+          </w:p>
+        </w:tc>
+        <w:tc>
+          <w:tcPr>
+            <w:tcW w:w="7319" w:type="dxa"/>
+          </w:tcPr>
+          <w:p>
+            <w:pPr>
+              <w:pStyle w:val="Text"/>
+            </w:pPr>
+            <w:r>
+              <w:t>Ruff</w:t>
+            </w:r>
+          </w:p>
+        </w:tc>
+      </w:tr>
+      <w:tr>
+        <w:tc>
+          <w:tcPr>
+            <w:tcW w:w="1129" w:type="dxa"/>
+          </w:tcPr>
+          <w:p>
+            <w:pPr>
+              <w:pStyle w:val="Text"/>
+            </w:pPr>
+            <w:r>
+              <w:t>17</w:t>
+            </w:r>
+          </w:p>
+        </w:tc>
+        <w:tc>
+          <w:tcPr>
+            <w:tcW w:w="7319" w:type="dxa"/>
+          </w:tcPr>
+          <w:p>
+            <w:pPr>
+              <w:pStyle w:val="Text"/>
+            </w:pPr>
+            <w:r>
+              <w:t>Langchain.py</w:t>
+            </w:r>
+          </w:p>
+        </w:tc>
+      </w:tr>
+      <w:tr>
+        <w:tc>
+          <w:tcPr>
+            <w:tcW w:w="1129" w:type="dxa"/>
+          </w:tcPr>
+          <w:p>
+            <w:pPr>
+              <w:pStyle w:val="Text"/>
+            </w:pPr>
+            <w:r>
+              <w:t>18</w:t>
+            </w:r>
+          </w:p>
+        </w:tc>
+        <w:tc>
+          <w:tcPr>
+            <w:tcW w:w="7319" w:type="dxa"/>
+          </w:tcPr>
+          <w:p>
+            <w:pPr>
+              <w:pStyle w:val="Text"/>
+            </w:pPr>
+            <w:proofErr w:type="spellStart"/>
+            <w:r>
+              <w:t>FastAPI</w:t>
+            </w:r>
+            <w:proofErr w:type="spellEnd"/>
+          </w:p>
+        </w:tc>
+      </w:tr>
+      <w:tr>
+        <w:tc>
+          <w:tcPr>
+            <w:tcW w:w="1129" w:type="dxa"/>
+          </w:tcPr>
+          <w:p>
+            <w:pPr>
+              <w:pStyle w:val="Text"/>
+            </w:pPr>
+            <w:r>
+              <w:t>19</w:t>
+            </w:r>
+          </w:p>
+        </w:tc>
+        <w:tc>
+          <w:tcPr>
+            <w:tcW w:w="7319" w:type="dxa"/>
+          </w:tcPr>
+          <w:p>
+            <w:pPr>
+              <w:pStyle w:val="Text"/>
+            </w:pPr>
+            <w:proofErr w:type="spellStart"/>
+            <w:r>
+              <w:t>Numpy</w:t>
+            </w:r>
+            <w:proofErr w:type="spellEnd"/>
+            <w:r>
+              <w:t>, Pandas, Scikit-learn</w:t>
+            </w:r>
+          </w:p>
+        </w:tc>
+      </w:tr>
+      <w:tr>
+        <w:tc>
+          <w:tcPr>
+            <w:tcW w:w="1129" w:type="dxa"/>
+          </w:tcPr>
+          <w:p>
+            <w:pPr>
+              <w:pStyle w:val="Text"/>
+            </w:pPr>
+            <w:r>
+              <w:t>20</w:t>
+            </w:r>
+          </w:p>
+        </w:tc>
+        <w:tc>
+          <w:tcPr>
+            <w:tcW w:w="7319" w:type="dxa"/>
+          </w:tcPr>
+          <w:p>
+            <w:pPr>
+              <w:pStyle w:val="Text"/>
+            </w:pPr>
+            <w:proofErr w:type="spellStart"/>
+            <w:r>
+              <w:t>Uvicorn</w:t>
+            </w:r>
+            <w:proofErr w:type="spellEnd"/>
+            <w:r>
+              <w:t xml:space="preserve">, </w:t>
+            </w:r>
+          </w:p>
+        </w:tc>
+      </w:tr>
+      <w:tr>
+        <w:tc>
+          <w:tcPr>
+            <w:tcW w:w="1129" w:type="dxa"/>
+          </w:tcPr>
+          <w:p>
+            <w:pPr>
+              <w:pStyle w:val="Text"/>
+            </w:pPr>
+            <w:r>
+              <w:t>21</w:t>
+            </w:r>
+          </w:p>
+        </w:tc>
+        <w:tc>
+          <w:tcPr>
+            <w:tcW w:w="7319" w:type="dxa"/>
+          </w:tcPr>
+          <w:p>
+            <w:pPr>
+              <w:pStyle w:val="Text"/>
+            </w:pPr>
+            <w:r>
+              <w:t xml:space="preserve">Mistletoe, </w:t>
+            </w:r>
+          </w:p>
+        </w:tc>
+      </w:tr>
+      <w:tr>
+        <w:tc>
+          <w:tcPr>
+            <w:tcW w:w="1129" w:type="dxa"/>
+          </w:tcPr>
+          <w:p>
+            <w:pPr>
+              <w:pStyle w:val="Text"/>
+            </w:pPr>
+            <w:r>
+              <w:lastRenderedPageBreak/>
+              <w:t>22</w:t>
+            </w:r>
+          </w:p>
+        </w:tc>
+        <w:tc>
+          <w:tcPr>
+            <w:tcW w:w="7319" w:type="dxa"/>
+          </w:tcPr>
+          <w:p>
+            <w:pPr>
+              <w:pStyle w:val="Text"/>
+            </w:pPr>
+            <w:r>
+              <w:t>Magnum</w:t>
+            </w:r>
+          </w:p>
+        </w:tc>
+      </w:tr>
+      <w:tr>
+        <w:tc>
+          <w:tcPr>
+            <w:tcW w:w="1129" w:type="dxa"/>
+          </w:tcPr>
+          <w:p>
+            <w:pPr>
+              <w:pStyle w:val="Text"/>
+            </w:pPr>
+            <w:r>
+              <w:t>23</w:t>
+            </w:r>
+          </w:p>
+        </w:tc>
+        <w:tc>
+          <w:tcPr>
+            <w:tcW w:w="7319" w:type="dxa"/>
+          </w:tcPr>
+          <w:p>
+            <w:pPr>
+              <w:pStyle w:val="Text"/>
+            </w:pPr>
+            <w:proofErr w:type="spellStart"/>
+            <w:r>
+              <w:t>Ujson</w:t>
+            </w:r>
+            <w:proofErr w:type="spellEnd"/>
+          </w:p>
+        </w:tc>
+      </w:tr>
+      <w:tr>
+        <w:tc>
+          <w:tcPr>
+            <w:tcW w:w="1129" w:type="dxa"/>
+          </w:tcPr>
+          <w:p>
+            <w:pPr>
+              <w:pStyle w:val="Text"/>
+            </w:pPr>
+            <w:r>
+              <w:t>24</w:t>
+            </w:r>
+          </w:p>
+        </w:tc>
+        <w:tc>
+          <w:tcPr>
+            <w:tcW w:w="7319" w:type="dxa"/>
+          </w:tcPr>
+          <w:p>
+            <w:pPr>
+              <w:pStyle w:val="Text"/>
+            </w:pPr>
+            <w:proofErr w:type="spellStart"/>
+            <w:r>
+              <w:t>Gunicorn</w:t>
+            </w:r>
+            <w:proofErr w:type="spellEnd"/>
+          </w:p>
+        </w:tc>
+      </w:tr>
+      <w:tr>
+        <w:tc>
+          <w:tcPr>
+            <w:tcW w:w="1129" w:type="dxa"/>
+          </w:tcPr>
+          <w:p>
+            <w:pPr>
+              <w:pStyle w:val="Text"/>
+            </w:pPr>
+            <w:r>
+              <w:t>25</w:t>
+            </w:r>
+          </w:p>
+        </w:tc>
+        <w:tc>
+          <w:tcPr>
+            <w:tcW w:w="7319" w:type="dxa"/>
+          </w:tcPr>
+          <w:p>
+            <w:pPr>
+              <w:pStyle w:val="Text"/>
+            </w:pPr>
+            <w:r>
+              <w:t>Nginx</w:t>
+            </w:r>
+          </w:p>
+        </w:tc>
+      </w:tr>
+      <w:tr>
+        <w:tc>
+          <w:tcPr>
+            <w:tcW w:w="1129" w:type="dxa"/>
+          </w:tcPr>
+          <w:p>
+            <w:pPr>
+              <w:pStyle w:val="Text"/>
+            </w:pPr>
+            <w:r>
+              <w:t>26</w:t>
+            </w:r>
+          </w:p>
+        </w:tc>
+        <w:tc>
+          <w:tcPr>
+            <w:tcW w:w="7319" w:type="dxa"/>
+          </w:tcPr>
+          <w:p>
+            <w:pPr>
+              <w:pStyle w:val="Text"/>
+            </w:pPr>
+            <w:proofErr w:type="spellStart"/>
+            <w:r>
+              <w:t>DaisyUI</w:t>
+            </w:r>
+            <w:proofErr w:type="spellEnd"/>
+          </w:p>
+        </w:tc>
+      </w:tr>
+    </w:tbl>
+    <w:p>
+      <w:pPr>
+        <w:pStyle w:val="Text"/>
+      </w:pPr>
+    </w:p>
+    <w:p>
+      <w:pPr>
+        <w:pStyle w:val="Heading2"/>
+      </w:pPr>
+      <w:r>
+        <w:t>User Requirements</w:t>
+      </w:r>
+    </w:p>
+    <w:p>
+      <w:pPr>
+        <w:pStyle w:val="Text"/>
+      </w:pPr>
+      <w:r>
+        <w:t xml:space="preserve">Since ARA is built using a Client-Server </w:t>
+      </w:r>
+      <w:r>
+        <w:t>m</w:t>
+      </w:r>
+      <w:r>
+        <w:t>odel, the end user does not require very powerful computers. An end user must simply have a computer built after 2010, containing up to date browser software.</w:t>
+      </w:r>
+    </w:p>
+    <w:p>
+      <w:pPr>
+        <w:pStyle w:val="Text"/>
+      </w:pPr>
+      <w:r>
+        <w:tab/>
+        <w:t xml:space="preserve">ARA is built using </w:t>
+      </w:r>
+      <w:proofErr w:type="spellStart"/>
+      <w:r>
+        <w:t>transpilation</w:t>
+      </w:r>
+      <w:proofErr w:type="spellEnd"/>
+      <w:r>
+        <w:t xml:space="preserve"> to ensure that it is functional on older systems</w:t>
+      </w:r>
+      <w:r>
+        <w:t xml:space="preserve">. Since ARA is built using </w:t>
+      </w:r>
+      <w:proofErr w:type="spellStart"/>
+      <w:r>
+        <w:t>SvelteKit</w:t>
+      </w:r>
+      <w:proofErr w:type="spellEnd"/>
+      <w:r>
+        <w:t xml:space="preserve">, the application can be server-rendered in a technique called Server Side </w:t>
+      </w:r>
+      <w:proofErr w:type="gramStart"/>
+      <w:r>
+        <w:t>Rendering</w:t>
+      </w:r>
+      <w:r>
+        <w:rPr>
+          <w:sz w:val="26"/>
+          <w:szCs w:val="26"/>
+          <w:vertAlign w:val="superscript"/>
+        </w:rPr>
+        <w:t>[</w:t>
+      </w:r>
+      <w:proofErr w:type="gramEnd"/>
+      <w:r>
+        <w:rPr>
+          <w:sz w:val="26"/>
+          <w:szCs w:val="26"/>
+          <w:vertAlign w:val="superscript"/>
+        </w:rPr>
+        <w:t>]</w:t>
+      </w:r>
+      <w:r>
+        <w:rPr>
+          <w:sz w:val="26"/>
+          <w:szCs w:val="26"/>
+        </w:rPr>
+        <w:t>, eliminating the requirement for JavaScript to access the basic functions of the application.</w:t>
+      </w:r>
+      <w:r>
+        <w:br w:type="page"/>
       </w:r>
     </w:p>
     <w:p>
@@ -4082,6 +6137,7 @@
         <w:pStyle w:val="Heading1"/>
       </w:pPr>
       <w:r>
+        <w:lastRenderedPageBreak/>
         <w:t>IMPLEMENTATION</w:t>
       </w:r>
     </w:p>
@@ -4090,7 +6146,7 @@
         <w:pStyle w:val="Text"/>
       </w:pPr>
       <w:r>
-        <w:t>Snaps and working</w:t>
+        <w:t>TODO: Complete This</w:t>
       </w:r>
     </w:p>
     <w:p>
@@ -4106,7 +6162,1255 @@
         <w:pStyle w:val="Text"/>
       </w:pPr>
       <w:r>
-        <w:t>Software Testing</w:t>
+        <w:t xml:space="preserve">Rigorous software testing is crucial for ensuring the reliability, functionality, and performance of the ARA system. A comprehensive testing strategy will be implemented throughout the development lifecycle, employing a range of testing techniques and methodologies. </w:t>
+      </w:r>
+    </w:p>
+    <w:p>
+      <w:pPr>
+        <w:pStyle w:val="Heading2"/>
+      </w:pPr>
+      <w:r>
+        <w:t>Components of Testing.</w:t>
+      </w:r>
+    </w:p>
+    <w:p>
+      <w:pPr>
+        <w:pStyle w:val="Text"/>
+      </w:pPr>
+      <w:r>
+        <w:t>The testing phase will involve the following key components:</w:t>
+      </w:r>
+      <w:r>
+        <w:t xml:space="preserve"> </w:t>
+      </w:r>
+    </w:p>
+    <w:p>
+      <w:pPr>
+        <w:pStyle w:val="Heading3"/>
+      </w:pPr>
+      <w:r>
+        <w:t>Unit Testing</w:t>
+      </w:r>
+    </w:p>
+    <w:p>
+      <w:pPr>
+        <w:pStyle w:val="Text"/>
+      </w:pPr>
+      <w:r>
+        <w:t xml:space="preserve">Individual units or components of the ARA system </w:t>
+      </w:r>
+      <w:r>
+        <w:t>have</w:t>
+      </w:r>
+      <w:r>
+        <w:t xml:space="preserve"> underg</w:t>
+      </w:r>
+      <w:r>
+        <w:t>one</w:t>
+      </w:r>
+      <w:r>
+        <w:t xml:space="preserve"> thorough unit testing to validate their functionality and behavior in isolation.</w:t>
+      </w:r>
+      <w:r>
+        <w:t xml:space="preserve"> These tests were automated using the </w:t>
+      </w:r>
+      <w:proofErr w:type="spellStart"/>
+      <w:r>
+        <w:t>Vitest</w:t>
+      </w:r>
+      <w:proofErr w:type="spellEnd"/>
+      <w:r>
+        <w:t xml:space="preserve"> package.</w:t>
+      </w:r>
+    </w:p>
+    <w:p>
+      <w:pPr>
+        <w:pStyle w:val="Heading3"/>
+      </w:pPr>
+      <w:r>
+        <w:t>Integration Testing</w:t>
+      </w:r>
+    </w:p>
+    <w:p>
+      <w:pPr>
+        <w:pStyle w:val="Text"/>
+      </w:pPr>
+      <w:r>
+        <w:t>As individual units are integrated into larger subsystems, integration testing allows for identification and resolution of any interface issues, data inconsistencies, or compatibility problems that arise during the integration phase.</w:t>
+      </w:r>
+    </w:p>
+    <w:p>
+      <w:pPr>
+        <w:pStyle w:val="Heading3"/>
+      </w:pPr>
+      <w:r>
+        <w:t>System Testing</w:t>
+      </w:r>
+    </w:p>
+    <w:p>
+      <w:pPr>
+        <w:pStyle w:val="Text"/>
+      </w:pPr>
+      <w:r>
+        <w:t xml:space="preserve">The entire system of ARA was subjected to comprehensive system testing to validate its end-to-end functionality and performance under realistic conditions. The test cases simulated a user browsing through the entire system, </w:t>
+      </w:r>
+      <w:proofErr w:type="gramStart"/>
+      <w:r>
+        <w:t>picking</w:t>
+      </w:r>
+      <w:proofErr w:type="gramEnd"/>
+      <w:r>
+        <w:t xml:space="preserve"> and prodding at it at every step. Such testing was conducted using a framework called Playwright.</w:t>
+      </w:r>
+    </w:p>
+    <w:p>
+      <w:pPr>
+        <w:pStyle w:val="Heading3"/>
+      </w:pPr>
+      <w:r>
+        <w:t>Acceptance Testing</w:t>
+      </w:r>
+    </w:p>
+    <w:p>
+      <w:pPr>
+        <w:pStyle w:val="Text"/>
+      </w:pPr>
+      <w:r>
+        <w:t xml:space="preserve">Upon completion of the above testing paradigms, ARA was subjected to Acceptance Testing to validate the system’s </w:t>
+      </w:r>
+      <w:proofErr w:type="spellStart"/>
+      <w:r>
+        <w:t>rediness</w:t>
+      </w:r>
+      <w:proofErr w:type="spellEnd"/>
+      <w:r>
+        <w:t xml:space="preserve"> for deployment and conformance to the project’s acceptance criteria.</w:t>
+      </w:r>
+      <w:r>
+        <w:br w:type="page"/>
+      </w:r>
+    </w:p>
+    <w:p>
+      <w:pPr>
+        <w:pStyle w:val="Heading2"/>
+      </w:pPr>
+      <w:r>
+        <w:lastRenderedPageBreak/>
+        <w:t xml:space="preserve">Automated </w:t>
+      </w:r>
+      <w:r>
+        <w:t>Test Cases</w:t>
+      </w:r>
+    </w:p>
+    <w:p>
+      <w:pPr>
+        <w:pStyle w:val="Text"/>
+      </w:pPr>
+      <w:r>
+        <w:t xml:space="preserve">ARA </w:t>
+      </w:r>
+      <w:r>
+        <w:t xml:space="preserve">incorporated </w:t>
+      </w:r>
+      <w:r>
+        <w:t xml:space="preserve">a small set of </w:t>
+      </w:r>
+      <w:r>
+        <w:t xml:space="preserve">automated, </w:t>
+      </w:r>
+      <w:r>
+        <w:t xml:space="preserve">comprehensive test cases </w:t>
+      </w:r>
+      <w:r>
+        <w:t>to validate the core functionality of the system</w:t>
+      </w:r>
+      <w:r>
+        <w:t xml:space="preserve">. </w:t>
+      </w:r>
+    </w:p>
+    <w:p>
+      <w:pPr>
+        <w:pStyle w:val="FigureTableCaption"/>
+      </w:pPr>
+      <w:r>
+        <w:t>Table 7.1: Automated End-To-End Test Cases</w:t>
+      </w:r>
+    </w:p>
+    <w:tbl>
+      <w:tblPr>
+        <w:tblStyle w:val="TableGrid"/>
+        <w:tblW w:w="0" w:type="auto"/>
+        <w:tblLook w:val="04A0" w:firstRow="1" w:lastRow="0" w:firstColumn="1" w:lastColumn="0" w:noHBand="0" w:noVBand="1"/>
+      </w:tblPr>
+      <w:tblGrid>
+        <w:gridCol w:w="1271"/>
+        <w:gridCol w:w="5670"/>
+        <w:gridCol w:w="1507"/>
+      </w:tblGrid>
+      <w:tr>
+        <w:tc>
+          <w:tcPr>
+            <w:tcW w:w="1271" w:type="dxa"/>
+          </w:tcPr>
+          <w:p>
+            <w:pPr>
+              <w:pStyle w:val="Text"/>
+              <w:rPr>
+                <w:b/>
+                <w:bCs/>
+              </w:rPr>
+            </w:pPr>
+            <w:r>
+              <w:rPr>
+                <w:b/>
+                <w:bCs/>
+              </w:rPr>
+              <w:t>Sr. No.</w:t>
+            </w:r>
+          </w:p>
+        </w:tc>
+        <w:tc>
+          <w:tcPr>
+            <w:tcW w:w="5670" w:type="dxa"/>
+          </w:tcPr>
+          <w:p>
+            <w:pPr>
+              <w:pStyle w:val="Text"/>
+              <w:rPr>
+                <w:b/>
+                <w:bCs/>
+              </w:rPr>
+            </w:pPr>
+            <w:r>
+              <w:rPr>
+                <w:b/>
+                <w:bCs/>
+              </w:rPr>
+              <w:t>Test Case</w:t>
+            </w:r>
+          </w:p>
+        </w:tc>
+        <w:tc>
+          <w:tcPr>
+            <w:tcW w:w="1507" w:type="dxa"/>
+          </w:tcPr>
+          <w:p>
+            <w:pPr>
+              <w:pStyle w:val="Text"/>
+              <w:rPr>
+                <w:b/>
+                <w:bCs/>
+              </w:rPr>
+            </w:pPr>
+            <w:r>
+              <w:rPr>
+                <w:b/>
+                <w:bCs/>
+              </w:rPr>
+              <w:t>Result</w:t>
+            </w:r>
+          </w:p>
+        </w:tc>
+      </w:tr>
+      <w:tr>
+        <w:tc>
+          <w:tcPr>
+            <w:tcW w:w="1271" w:type="dxa"/>
+          </w:tcPr>
+          <w:p>
+            <w:pPr>
+              <w:pStyle w:val="Text"/>
+            </w:pPr>
+            <w:r>
+              <w:t>1.</w:t>
+            </w:r>
+          </w:p>
+        </w:tc>
+        <w:tc>
+          <w:tcPr>
+            <w:tcW w:w="5670" w:type="dxa"/>
+          </w:tcPr>
+          <w:p>
+            <w:pPr>
+              <w:pStyle w:val="Text"/>
+            </w:pPr>
+            <w:proofErr w:type="spellStart"/>
+            <w:r>
+              <w:t>NotebookFunctionality</w:t>
+            </w:r>
+            <w:proofErr w:type="spellEnd"/>
+          </w:p>
+        </w:tc>
+        <w:tc>
+          <w:tcPr>
+            <w:tcW w:w="1507" w:type="dxa"/>
+          </w:tcPr>
+          <w:p>
+            <w:pPr>
+              <w:pStyle w:val="Text"/>
+            </w:pPr>
+            <w:r>
+              <w:t>PASS</w:t>
+            </w:r>
+          </w:p>
+        </w:tc>
+      </w:tr>
+      <w:tr>
+        <w:tc>
+          <w:tcPr>
+            <w:tcW w:w="1271" w:type="dxa"/>
+          </w:tcPr>
+          <w:p>
+            <w:pPr>
+              <w:pStyle w:val="Text"/>
+            </w:pPr>
+            <w:r>
+              <w:t>2.</w:t>
+            </w:r>
+          </w:p>
+        </w:tc>
+        <w:tc>
+          <w:tcPr>
+            <w:tcW w:w="5670" w:type="dxa"/>
+          </w:tcPr>
+          <w:p>
+            <w:pPr>
+              <w:pStyle w:val="Text"/>
+            </w:pPr>
+            <w:proofErr w:type="spellStart"/>
+            <w:r>
+              <w:t>AICellPrompt</w:t>
+            </w:r>
+            <w:proofErr w:type="spellEnd"/>
+          </w:p>
+        </w:tc>
+        <w:tc>
+          <w:tcPr>
+            <w:tcW w:w="1507" w:type="dxa"/>
+          </w:tcPr>
+          <w:p>
+            <w:pPr>
+              <w:pStyle w:val="Text"/>
+            </w:pPr>
+            <w:r>
+              <w:t>PASS</w:t>
+            </w:r>
+          </w:p>
+        </w:tc>
+      </w:tr>
+      <w:tr>
+        <w:tc>
+          <w:tcPr>
+            <w:tcW w:w="1271" w:type="dxa"/>
+          </w:tcPr>
+          <w:p>
+            <w:pPr>
+              <w:pStyle w:val="Text"/>
+            </w:pPr>
+            <w:r>
+              <w:t>3.</w:t>
+            </w:r>
+          </w:p>
+        </w:tc>
+        <w:tc>
+          <w:tcPr>
+            <w:tcW w:w="5670" w:type="dxa"/>
+          </w:tcPr>
+          <w:p>
+            <w:pPr>
+              <w:pStyle w:val="Text"/>
+            </w:pPr>
+            <w:proofErr w:type="spellStart"/>
+            <w:r>
+              <w:t>Login_Register</w:t>
+            </w:r>
+            <w:proofErr w:type="spellEnd"/>
+          </w:p>
+        </w:tc>
+        <w:tc>
+          <w:tcPr>
+            <w:tcW w:w="1507" w:type="dxa"/>
+          </w:tcPr>
+          <w:p>
+            <w:pPr>
+              <w:pStyle w:val="Text"/>
+            </w:pPr>
+            <w:r>
+              <w:t>PASS</w:t>
+            </w:r>
+          </w:p>
+        </w:tc>
+      </w:tr>
+      <w:tr>
+        <w:tc>
+          <w:tcPr>
+            <w:tcW w:w="1271" w:type="dxa"/>
+          </w:tcPr>
+          <w:p>
+            <w:pPr>
+              <w:pStyle w:val="Text"/>
+            </w:pPr>
+            <w:r>
+              <w:t>4.</w:t>
+            </w:r>
+          </w:p>
+        </w:tc>
+        <w:tc>
+          <w:tcPr>
+            <w:tcW w:w="5670" w:type="dxa"/>
+          </w:tcPr>
+          <w:p>
+            <w:pPr>
+              <w:pStyle w:val="Text"/>
+            </w:pPr>
+            <w:proofErr w:type="spellStart"/>
+            <w:r>
+              <w:t>Settings_TestPage</w:t>
+            </w:r>
+            <w:proofErr w:type="spellEnd"/>
+          </w:p>
+        </w:tc>
+        <w:tc>
+          <w:tcPr>
+            <w:tcW w:w="1507" w:type="dxa"/>
+          </w:tcPr>
+          <w:p>
+            <w:pPr>
+              <w:pStyle w:val="Text"/>
+            </w:pPr>
+            <w:r>
+              <w:t>PASS</w:t>
+            </w:r>
+          </w:p>
+        </w:tc>
+      </w:tr>
+    </w:tbl>
+    <w:p>
+      <w:pPr>
+        <w:pStyle w:val="Text"/>
+      </w:pPr>
+      <w:r>
+        <w:t>Unit testing rigorously validated core components like data transformations, state management, AI models, and UI elements to ensure ARA's reliability and maintainability.</w:t>
+      </w:r>
+    </w:p>
+    <w:p>
+      <w:pPr>
+        <w:pStyle w:val="FigureTableCaption"/>
+      </w:pPr>
+      <w:r>
+        <w:t>Table 7.2: Automated Unit Test Cases</w:t>
+      </w:r>
+    </w:p>
+    <w:tbl>
+      <w:tblPr>
+        <w:tblStyle w:val="TableGrid"/>
+        <w:tblW w:w="0" w:type="auto"/>
+        <w:tblLook w:val="04A0" w:firstRow="1" w:lastRow="0" w:firstColumn="1" w:lastColumn="0" w:noHBand="0" w:noVBand="1"/>
+      </w:tblPr>
+      <w:tblGrid>
+        <w:gridCol w:w="1271"/>
+        <w:gridCol w:w="5670"/>
+        <w:gridCol w:w="1507"/>
+      </w:tblGrid>
+      <w:tr>
+        <w:tc>
+          <w:tcPr>
+            <w:tcW w:w="1271" w:type="dxa"/>
+          </w:tcPr>
+          <w:p>
+            <w:pPr>
+              <w:pStyle w:val="Text"/>
+              <w:rPr>
+                <w:b/>
+                <w:bCs/>
+              </w:rPr>
+            </w:pPr>
+            <w:r>
+              <w:rPr>
+                <w:b/>
+                <w:bCs/>
+              </w:rPr>
+              <w:t>Sr. No</w:t>
+            </w:r>
+          </w:p>
+        </w:tc>
+        <w:tc>
+          <w:tcPr>
+            <w:tcW w:w="5670" w:type="dxa"/>
+          </w:tcPr>
+          <w:p>
+            <w:pPr>
+              <w:pStyle w:val="Text"/>
+              <w:rPr>
+                <w:b/>
+                <w:bCs/>
+              </w:rPr>
+            </w:pPr>
+            <w:r>
+              <w:rPr>
+                <w:b/>
+                <w:bCs/>
+              </w:rPr>
+              <w:t>Test Case</w:t>
+            </w:r>
+          </w:p>
+        </w:tc>
+        <w:tc>
+          <w:tcPr>
+            <w:tcW w:w="1507" w:type="dxa"/>
+          </w:tcPr>
+          <w:p>
+            <w:pPr>
+              <w:pStyle w:val="Text"/>
+              <w:rPr>
+                <w:b/>
+                <w:bCs/>
+              </w:rPr>
+            </w:pPr>
+            <w:r>
+              <w:rPr>
+                <w:b/>
+                <w:bCs/>
+              </w:rPr>
+              <w:t>Result</w:t>
+            </w:r>
+          </w:p>
+        </w:tc>
+      </w:tr>
+      <w:tr>
+        <w:tc>
+          <w:tcPr>
+            <w:tcW w:w="1271" w:type="dxa"/>
+          </w:tcPr>
+          <w:p>
+            <w:pPr>
+              <w:pStyle w:val="Text"/>
+            </w:pPr>
+            <w:r>
+              <w:t>1.</w:t>
+            </w:r>
+          </w:p>
+        </w:tc>
+        <w:tc>
+          <w:tcPr>
+            <w:tcW w:w="5670" w:type="dxa"/>
+          </w:tcPr>
+          <w:p>
+            <w:pPr>
+              <w:pStyle w:val="Text"/>
+            </w:pPr>
+            <w:proofErr w:type="spellStart"/>
+            <w:r>
+              <w:t>Model_response</w:t>
+            </w:r>
+            <w:proofErr w:type="spellEnd"/>
+          </w:p>
+        </w:tc>
+        <w:tc>
+          <w:tcPr>
+            <w:tcW w:w="1507" w:type="dxa"/>
+          </w:tcPr>
+          <w:p>
+            <w:pPr>
+              <w:pStyle w:val="Text"/>
+            </w:pPr>
+            <w:r>
+              <w:t>PASS</w:t>
+            </w:r>
+          </w:p>
+        </w:tc>
+      </w:tr>
+      <w:tr>
+        <w:tc>
+          <w:tcPr>
+            <w:tcW w:w="1271" w:type="dxa"/>
+          </w:tcPr>
+          <w:p>
+            <w:pPr>
+              <w:pStyle w:val="Text"/>
+            </w:pPr>
+            <w:r>
+              <w:t>2.</w:t>
+            </w:r>
+          </w:p>
+        </w:tc>
+        <w:tc>
+          <w:tcPr>
+            <w:tcW w:w="5670" w:type="dxa"/>
+          </w:tcPr>
+          <w:p>
+            <w:pPr>
+              <w:pStyle w:val="Text"/>
+            </w:pPr>
+            <w:proofErr w:type="spellStart"/>
+            <w:r>
+              <w:t>Sources_order</w:t>
+            </w:r>
+            <w:proofErr w:type="spellEnd"/>
+          </w:p>
+        </w:tc>
+        <w:tc>
+          <w:tcPr>
+            <w:tcW w:w="1507" w:type="dxa"/>
+          </w:tcPr>
+          <w:p>
+            <w:pPr>
+              <w:pStyle w:val="Text"/>
+            </w:pPr>
+            <w:r>
+              <w:t>PASS</w:t>
+            </w:r>
+          </w:p>
+        </w:tc>
+      </w:tr>
+      <w:tr>
+        <w:tc>
+          <w:tcPr>
+            <w:tcW w:w="1271" w:type="dxa"/>
+          </w:tcPr>
+          <w:p>
+            <w:pPr>
+              <w:pStyle w:val="Text"/>
+            </w:pPr>
+            <w:r>
+              <w:t xml:space="preserve">3. </w:t>
+            </w:r>
+          </w:p>
+        </w:tc>
+        <w:tc>
+          <w:tcPr>
+            <w:tcW w:w="5670" w:type="dxa"/>
+          </w:tcPr>
+          <w:p>
+            <w:pPr>
+              <w:pStyle w:val="Text"/>
+            </w:pPr>
+            <w:r>
+              <w:t>No broken links</w:t>
+            </w:r>
+          </w:p>
+        </w:tc>
+        <w:tc>
+          <w:tcPr>
+            <w:tcW w:w="1507" w:type="dxa"/>
+          </w:tcPr>
+          <w:p>
+            <w:pPr>
+              <w:pStyle w:val="Text"/>
+            </w:pPr>
+            <w:r>
+              <w:t>PASS</w:t>
+            </w:r>
+          </w:p>
+        </w:tc>
+      </w:tr>
+      <w:tr>
+        <w:tc>
+          <w:tcPr>
+            <w:tcW w:w="1271" w:type="dxa"/>
+          </w:tcPr>
+          <w:p>
+            <w:pPr>
+              <w:pStyle w:val="Text"/>
+            </w:pPr>
+            <w:r>
+              <w:t>4.</w:t>
+            </w:r>
+          </w:p>
+        </w:tc>
+        <w:tc>
+          <w:tcPr>
+            <w:tcW w:w="5670" w:type="dxa"/>
+          </w:tcPr>
+          <w:p>
+            <w:pPr>
+              <w:pStyle w:val="Text"/>
+            </w:pPr>
+            <w:r>
+              <w:t>Citations received</w:t>
+            </w:r>
+          </w:p>
+        </w:tc>
+        <w:tc>
+          <w:tcPr>
+            <w:tcW w:w="1507" w:type="dxa"/>
+          </w:tcPr>
+          <w:p>
+            <w:pPr>
+              <w:pStyle w:val="Text"/>
+            </w:pPr>
+            <w:r>
+              <w:t>PASS</w:t>
+            </w:r>
+          </w:p>
+        </w:tc>
+      </w:tr>
+      <w:tr>
+        <w:tc>
+          <w:tcPr>
+            <w:tcW w:w="1271" w:type="dxa"/>
+          </w:tcPr>
+          <w:p>
+            <w:pPr>
+              <w:pStyle w:val="Text"/>
+            </w:pPr>
+            <w:r>
+              <w:t>5.</w:t>
+            </w:r>
+          </w:p>
+        </w:tc>
+        <w:tc>
+          <w:tcPr>
+            <w:tcW w:w="5670" w:type="dxa"/>
+          </w:tcPr>
+          <w:p>
+            <w:pPr>
+              <w:pStyle w:val="Text"/>
+            </w:pPr>
+            <w:r>
+              <w:t>Citation order correct</w:t>
+            </w:r>
+          </w:p>
+        </w:tc>
+        <w:tc>
+          <w:tcPr>
+            <w:tcW w:w="1507" w:type="dxa"/>
+          </w:tcPr>
+          <w:p>
+            <w:pPr>
+              <w:pStyle w:val="Text"/>
+            </w:pPr>
+            <w:r>
+              <w:t>PASS</w:t>
+            </w:r>
+          </w:p>
+        </w:tc>
+      </w:tr>
+      <w:tr>
+        <w:tc>
+          <w:tcPr>
+            <w:tcW w:w="1271" w:type="dxa"/>
+          </w:tcPr>
+          <w:p>
+            <w:pPr>
+              <w:pStyle w:val="Text"/>
+            </w:pPr>
+            <w:r>
+              <w:t>6.</w:t>
+            </w:r>
+          </w:p>
+        </w:tc>
+        <w:tc>
+          <w:tcPr>
+            <w:tcW w:w="5670" w:type="dxa"/>
+          </w:tcPr>
+          <w:p>
+            <w:pPr>
+              <w:pStyle w:val="Text"/>
+            </w:pPr>
+            <w:r>
+              <w:t>Local Models</w:t>
+            </w:r>
+          </w:p>
+        </w:tc>
+        <w:tc>
+          <w:tcPr>
+            <w:tcW w:w="1507" w:type="dxa"/>
+          </w:tcPr>
+          <w:p>
+            <w:pPr>
+              <w:pStyle w:val="Text"/>
+            </w:pPr>
+            <w:r>
+              <w:t>PASS</w:t>
+            </w:r>
+          </w:p>
+        </w:tc>
+      </w:tr>
+      <w:tr>
+        <w:tc>
+          <w:tcPr>
+            <w:tcW w:w="1271" w:type="dxa"/>
+          </w:tcPr>
+          <w:p>
+            <w:pPr>
+              <w:pStyle w:val="Text"/>
+            </w:pPr>
+            <w:r>
+              <w:t>7.</w:t>
+            </w:r>
+          </w:p>
+        </w:tc>
+        <w:tc>
+          <w:tcPr>
+            <w:tcW w:w="5670" w:type="dxa"/>
+          </w:tcPr>
+          <w:p>
+            <w:pPr>
+              <w:pStyle w:val="Text"/>
+            </w:pPr>
+            <w:r>
+              <w:t>Remote Models</w:t>
+            </w:r>
+          </w:p>
+        </w:tc>
+        <w:tc>
+          <w:tcPr>
+            <w:tcW w:w="1507" w:type="dxa"/>
+          </w:tcPr>
+          <w:p>
+            <w:pPr>
+              <w:pStyle w:val="Text"/>
+            </w:pPr>
+            <w:r>
+              <w:t>PASS</w:t>
+            </w:r>
+          </w:p>
+        </w:tc>
+      </w:tr>
+      <w:tr>
+        <w:tc>
+          <w:tcPr>
+            <w:tcW w:w="1271" w:type="dxa"/>
+          </w:tcPr>
+          <w:p>
+            <w:pPr>
+              <w:pStyle w:val="Text"/>
+            </w:pPr>
+            <w:r>
+              <w:t>8.</w:t>
+            </w:r>
+          </w:p>
+        </w:tc>
+        <w:tc>
+          <w:tcPr>
+            <w:tcW w:w="5670" w:type="dxa"/>
+          </w:tcPr>
+          <w:p>
+            <w:pPr>
+              <w:pStyle w:val="Text"/>
+            </w:pPr>
+            <w:proofErr w:type="spellStart"/>
+            <w:r>
+              <w:t>Supabase</w:t>
+            </w:r>
+            <w:proofErr w:type="spellEnd"/>
+            <w:r>
+              <w:t xml:space="preserve"> (connection to </w:t>
+            </w:r>
+            <w:proofErr w:type="spellStart"/>
+            <w:r>
+              <w:t>supabase</w:t>
+            </w:r>
+            <w:proofErr w:type="spellEnd"/>
+            <w:r>
+              <w:t>)</w:t>
+            </w:r>
+          </w:p>
+        </w:tc>
+        <w:tc>
+          <w:tcPr>
+            <w:tcW w:w="1507" w:type="dxa"/>
+          </w:tcPr>
+          <w:p>
+            <w:pPr>
+              <w:pStyle w:val="Text"/>
+            </w:pPr>
+            <w:r>
+              <w:t>PASS</w:t>
+            </w:r>
+          </w:p>
+        </w:tc>
+      </w:tr>
+      <w:tr>
+        <w:tc>
+          <w:tcPr>
+            <w:tcW w:w="1271" w:type="dxa"/>
+          </w:tcPr>
+          <w:p>
+            <w:pPr>
+              <w:pStyle w:val="Text"/>
+            </w:pPr>
+            <w:r>
+              <w:t>9.</w:t>
+            </w:r>
+          </w:p>
+        </w:tc>
+        <w:tc>
+          <w:tcPr>
+            <w:tcW w:w="5670" w:type="dxa"/>
+          </w:tcPr>
+          <w:p>
+            <w:pPr>
+              <w:pStyle w:val="Text"/>
+            </w:pPr>
+            <w:r>
+              <w:t xml:space="preserve">Func: </w:t>
+            </w:r>
+            <w:proofErr w:type="spellStart"/>
+            <w:r>
+              <w:t>convert_cells_to_context</w:t>
+            </w:r>
+            <w:proofErr w:type="spellEnd"/>
+          </w:p>
+        </w:tc>
+        <w:tc>
+          <w:tcPr>
+            <w:tcW w:w="1507" w:type="dxa"/>
+          </w:tcPr>
+          <w:p>
+            <w:pPr>
+              <w:pStyle w:val="Text"/>
+            </w:pPr>
+            <w:r>
+              <w:t>PASS</w:t>
+            </w:r>
+          </w:p>
+        </w:tc>
+      </w:tr>
+      <w:tr>
+        <w:tc>
+          <w:tcPr>
+            <w:tcW w:w="1271" w:type="dxa"/>
+          </w:tcPr>
+          <w:p>
+            <w:pPr>
+              <w:pStyle w:val="Text"/>
+            </w:pPr>
+            <w:r>
+              <w:t>10.</w:t>
+            </w:r>
+          </w:p>
+        </w:tc>
+        <w:tc>
+          <w:tcPr>
+            <w:tcW w:w="5670" w:type="dxa"/>
+          </w:tcPr>
+          <w:p>
+            <w:pPr>
+              <w:pStyle w:val="Text"/>
+            </w:pPr>
+            <w:r>
+              <w:t xml:space="preserve">Func:  </w:t>
+            </w:r>
+            <w:proofErr w:type="spellStart"/>
+            <w:r>
+              <w:t>getRelativeTime</w:t>
+            </w:r>
+            <w:proofErr w:type="spellEnd"/>
+          </w:p>
+        </w:tc>
+        <w:tc>
+          <w:tcPr>
+            <w:tcW w:w="1507" w:type="dxa"/>
+          </w:tcPr>
+          <w:p>
+            <w:pPr>
+              <w:pStyle w:val="Text"/>
+            </w:pPr>
+            <w:r>
+              <w:t>PASS</w:t>
+            </w:r>
+          </w:p>
+        </w:tc>
+      </w:tr>
+    </w:tbl>
+    <w:p>
+      <w:pPr>
+        <w:pStyle w:val="Text"/>
+        <w:jc w:val="center"/>
+      </w:pPr>
+      <w:r>
+        <w:rPr>
+          <w:noProof/>
+        </w:rPr>
+        <w:drawing>
+          <wp:inline distT="0" distB="0" distL="0" distR="0" wp14:anchorId="7C7011D1" wp14:editId="67C6388E">
+            <wp:extent cx="2940339" cy="1028700"/>
+            <wp:effectExtent l="19050" t="19050" r="12700" b="19050"/>
+            <wp:docPr id="1370248985" name="Picture 1" descr="A screenshot of a computer&#10;&#10;Description automatically generated"/>
+            <wp:cNvGraphicFramePr>
+              <a:graphicFrameLocks xmlns:a="http://schemas.openxmlformats.org/drawingml/2006/main" noChangeAspect="1"/>
+            </wp:cNvGraphicFramePr>
+            <a:graphic xmlns:a="http://schemas.openxmlformats.org/drawingml/2006/main">
+              <a:graphicData uri="http://schemas.openxmlformats.org/drawingml/2006/picture">
+                <pic:pic xmlns:pic="http://schemas.openxmlformats.org/drawingml/2006/picture">
+                  <pic:nvPicPr>
+                    <pic:cNvPr id="1370248985" name="Picture 1" descr="A screenshot of a computer&#10;&#10;Description automatically generated"/>
+                    <pic:cNvPicPr/>
+                  </pic:nvPicPr>
+                  <pic:blipFill rotWithShape="1">
+                    <a:blip r:embed="rId18"/>
+                    <a:srcRect l="2112" t="30272" r="85737" b="63086"/>
+                    <a:stretch/>
+                  </pic:blipFill>
+                  <pic:spPr bwMode="auto">
+                    <a:xfrm>
+                      <a:off x="0" y="0"/>
+                      <a:ext cx="2954434" cy="1033631"/>
+                    </a:xfrm>
+                    <a:prstGeom prst="rect">
+                      <a:avLst/>
+                    </a:prstGeom>
+                    <a:ln>
+                      <a:solidFill>
+                        <a:schemeClr val="tx1"/>
+                      </a:solidFill>
+                    </a:ln>
+                    <a:extLst>
+                      <a:ext uri="{53640926-AAD7-44D8-BBD7-CCE9431645EC}">
+                        <a14:shadowObscured xmlns:a14="http://schemas.microsoft.com/office/drawing/2010/main"/>
+                      </a:ext>
+                    </a:extLst>
+                  </pic:spPr>
+                </pic:pic>
+              </a:graphicData>
+            </a:graphic>
+          </wp:inline>
+        </w:drawing>
+      </w:r>
+    </w:p>
+    <w:p>
+      <w:pPr>
+        <w:pStyle w:val="FigureTableCaption"/>
+      </w:pPr>
+      <w:r>
+        <w:t>Figure 7.1: Automated End-to-End Test Case Result</w:t>
+      </w:r>
+    </w:p>
+    <w:p>
+      <w:pPr>
+        <w:pStyle w:val="Text"/>
+      </w:pPr>
+    </w:p>
+    <w:p>
+      <w:pPr>
+        <w:pStyle w:val="Text"/>
+        <w:jc w:val="center"/>
+      </w:pPr>
+      <w:r>
+        <w:rPr>
+          <w:rFonts w:ascii="Proxima Nova Rg" w:hAnsi="Proxima Nova Rg" w:cs="Arial"/>
+          <w:b/>
+          <w:bCs/>
+          <w:noProof/>
+          <w:color w:val="222222"/>
+          <w:shd w:val="clear" w:color="auto" w:fill="FFFFFF"/>
+        </w:rPr>
+        <w:lastRenderedPageBreak/>
+        <w:drawing>
+          <wp:inline distT="0" distB="0" distL="0" distR="0" wp14:anchorId="7D573A1E" wp14:editId="535C32A0">
+            <wp:extent cx="4615802" cy="5895975"/>
+            <wp:effectExtent l="19050" t="19050" r="13970" b="9525"/>
+            <wp:docPr id="337708966" name="Picture 1"/>
+            <wp:cNvGraphicFramePr>
+              <a:graphicFrameLocks xmlns:a="http://schemas.openxmlformats.org/drawingml/2006/main" noChangeAspect="1"/>
+            </wp:cNvGraphicFramePr>
+            <a:graphic xmlns:a="http://schemas.openxmlformats.org/drawingml/2006/main">
+              <a:graphicData uri="http://schemas.openxmlformats.org/drawingml/2006/picture">
+                <pic:pic xmlns:pic="http://schemas.openxmlformats.org/drawingml/2006/picture">
+                  <pic:nvPicPr>
+                    <pic:cNvPr id="337708966" name=""/>
+                    <pic:cNvPicPr/>
+                  </pic:nvPicPr>
+                  <pic:blipFill rotWithShape="1">
+                    <a:blip r:embed="rId19"/>
+                    <a:srcRect l="1663" t="4014" r="64026" b="27507"/>
+                    <a:stretch/>
+                  </pic:blipFill>
+                  <pic:spPr bwMode="auto">
+                    <a:xfrm>
+                      <a:off x="0" y="0"/>
+                      <a:ext cx="4626540" cy="5909692"/>
+                    </a:xfrm>
+                    <a:prstGeom prst="rect">
+                      <a:avLst/>
+                    </a:prstGeom>
+                    <a:ln>
+                      <a:solidFill>
+                        <a:schemeClr val="tx1"/>
+                      </a:solidFill>
+                    </a:ln>
+                    <a:extLst>
+                      <a:ext uri="{53640926-AAD7-44D8-BBD7-CCE9431645EC}">
+                        <a14:shadowObscured xmlns:a14="http://schemas.microsoft.com/office/drawing/2010/main"/>
+                      </a:ext>
+                    </a:extLst>
+                  </pic:spPr>
+                </pic:pic>
+              </a:graphicData>
+            </a:graphic>
+          </wp:inline>
+        </w:drawing>
+      </w:r>
+    </w:p>
+    <w:p>
+      <w:pPr>
+        <w:pStyle w:val="FigureTableCaption"/>
+      </w:pPr>
+      <w:r>
+        <w:t>Figure 7.2: Automated Unit Test Case Result</w:t>
+      </w:r>
+    </w:p>
+    <w:p>
+      <w:pPr>
+        <w:pStyle w:val="Heading2"/>
+      </w:pPr>
+      <w:r>
+        <w:t>Manual Testing</w:t>
+      </w:r>
+    </w:p>
+    <w:p>
+      <w:pPr>
+        <w:pStyle w:val="Text"/>
+      </w:pPr>
+      <w:r>
+        <w:t>While automated testing played a crucial role in validating the functionality and performance of ARA, extensive manual testing was also conducted to ensure a comprehensive evaluation of the system's capabilities and user experience.</w:t>
+      </w:r>
+    </w:p>
+    <w:p>
+      <w:pPr>
+        <w:pStyle w:val="Text"/>
+      </w:pPr>
+      <w:r>
+        <w:tab/>
+      </w:r>
+      <w:r>
+        <w:t xml:space="preserve">Manual testing efforts focused on verifying the accuracy and relevance of the information retrieval, synthesis, and organization features. Testers explored a wide range of research topics, assessing the system's ability to </w:t>
+      </w:r>
+      <w:r>
+        <w:lastRenderedPageBreak/>
+        <w:t>gather data from diverse sources, establish meaningful connections, and present insights in a clear and comprehensible manner.</w:t>
+      </w:r>
+    </w:p>
+    <w:p>
+      <w:pPr>
+        <w:pStyle w:val="Text"/>
+      </w:pPr>
+      <w:r>
+        <w:tab/>
+      </w:r>
+      <w:r>
+        <w:t xml:space="preserve">In addition to functional testing, manual testing encompassed an in-depth evaluation of the system's performance under various conditions, including large data sets, complex queries, and resource-intensive operations. </w:t>
+      </w:r>
+      <w:r>
+        <w:t>S</w:t>
+      </w:r>
+      <w:r>
+        <w:t>imulated scenarios pushed the system's limits, ensuring that ARA remained responsive, reliable, and scalable even under significant workloads.</w:t>
+      </w:r>
+    </w:p>
+    <w:p>
+      <w:pPr>
+        <w:pStyle w:val="Text"/>
+      </w:pPr>
+      <w:r>
+        <w:rPr>
+          <w:noProof/>
+        </w:rPr>
+        <w:drawing>
+          <wp:inline distT="0" distB="0" distL="0" distR="0" wp14:anchorId="62F19C13" wp14:editId="169169F6">
+            <wp:extent cx="5370830" cy="2887980"/>
+            <wp:effectExtent l="0" t="0" r="1270" b="7620"/>
+            <wp:docPr id="2044655714" name="Picture 6"/>
+            <wp:cNvGraphicFramePr>
+              <a:graphicFrameLocks xmlns:a="http://schemas.openxmlformats.org/drawingml/2006/main" noChangeAspect="1"/>
+            </wp:cNvGraphicFramePr>
+            <a:graphic xmlns:a="http://schemas.openxmlformats.org/drawingml/2006/main">
+              <a:graphicData uri="http://schemas.openxmlformats.org/drawingml/2006/picture">
+                <pic:pic xmlns:pic="http://schemas.openxmlformats.org/drawingml/2006/picture">
+                  <pic:nvPicPr>
+                    <pic:cNvPr id="2044655714" name="Picture 2044655714"/>
+                    <pic:cNvPicPr/>
+                  </pic:nvPicPr>
+                  <pic:blipFill>
+                    <a:blip r:embed="rId20" cstate="print">
+                      <a:extLst>
+                        <a:ext uri="{28A0092B-C50C-407E-A947-70E740481C1C}">
+                          <a14:useLocalDpi xmlns:a14="http://schemas.microsoft.com/office/drawing/2010/main" val="0"/>
+                        </a:ext>
+                      </a:extLst>
+                    </a:blip>
+                    <a:stretch>
+                      <a:fillRect/>
+                    </a:stretch>
+                  </pic:blipFill>
+                  <pic:spPr>
+                    <a:xfrm>
+                      <a:off x="0" y="0"/>
+                      <a:ext cx="5370830" cy="2887980"/>
+                    </a:xfrm>
+                    <a:prstGeom prst="rect">
+                      <a:avLst/>
+                    </a:prstGeom>
+                  </pic:spPr>
+                </pic:pic>
+              </a:graphicData>
+            </a:graphic>
+          </wp:inline>
+        </w:drawing>
+      </w:r>
+    </w:p>
+    <w:p>
+      <w:pPr>
+        <w:pStyle w:val="FigureTableCaption"/>
+      </w:pPr>
+      <w:r>
+        <w:t>Figure 7.3: Manual Testing Prompt</w:t>
+      </w:r>
+      <w:r>
+        <w:rPr>
+          <w:noProof/>
+        </w:rPr>
+        <w:drawing>
+          <wp:inline distT="0" distB="0" distL="0" distR="0" wp14:anchorId="7F986922" wp14:editId="62C76598">
+            <wp:extent cx="5370830" cy="2887980"/>
+            <wp:effectExtent l="0" t="0" r="1270" b="7620"/>
+            <wp:docPr id="445794045" name="Picture 7"/>
+            <wp:cNvGraphicFramePr>
+              <a:graphicFrameLocks xmlns:a="http://schemas.openxmlformats.org/drawingml/2006/main" noChangeAspect="1"/>
+            </wp:cNvGraphicFramePr>
+            <a:graphic xmlns:a="http://schemas.openxmlformats.org/drawingml/2006/main">
+              <a:graphicData uri="http://schemas.openxmlformats.org/drawingml/2006/picture">
+                <pic:pic xmlns:pic="http://schemas.openxmlformats.org/drawingml/2006/picture">
+                  <pic:nvPicPr>
+                    <pic:cNvPr id="445794045" name="Picture 445794045"/>
+                    <pic:cNvPicPr/>
+                  </pic:nvPicPr>
+                  <pic:blipFill>
+                    <a:blip r:embed="rId21" cstate="print">
+                      <a:extLst>
+                        <a:ext uri="{28A0092B-C50C-407E-A947-70E740481C1C}">
+                          <a14:useLocalDpi xmlns:a14="http://schemas.microsoft.com/office/drawing/2010/main" val="0"/>
+                        </a:ext>
+                      </a:extLst>
+                    </a:blip>
+                    <a:stretch>
+                      <a:fillRect/>
+                    </a:stretch>
+                  </pic:blipFill>
+                  <pic:spPr>
+                    <a:xfrm>
+                      <a:off x="0" y="0"/>
+                      <a:ext cx="5370830" cy="2887980"/>
+                    </a:xfrm>
+                    <a:prstGeom prst="rect">
+                      <a:avLst/>
+                    </a:prstGeom>
+                  </pic:spPr>
+                </pic:pic>
+              </a:graphicData>
+            </a:graphic>
+          </wp:inline>
+        </w:drawing>
+      </w:r>
+    </w:p>
+    <w:p>
+      <w:pPr>
+        <w:pStyle w:val="FigureTableCaption"/>
+      </w:pPr>
+      <w:r>
+        <w:t>Figure 7.4 Manual Testing Response</w:t>
       </w:r>
     </w:p>
     <w:p>
@@ -4114,6 +7418,7 @@
         <w:pStyle w:val="Heading1"/>
       </w:pPr>
       <w:r>
+        <w:lastRenderedPageBreak/>
         <w:t>RESULT DISCUSSION</w:t>
       </w:r>
     </w:p>
@@ -4153,8 +7458,8 @@
       <w:pPr>
         <w:pStyle w:val="Text"/>
         <w:sectPr>
-          <w:headerReference w:type="default" r:id="rId13"/>
-          <w:footerReference w:type="default" r:id="rId14"/>
+          <w:headerReference w:type="default" r:id="rId22"/>
+          <w:footerReference w:type="default" r:id="rId23"/>
           <w:pgSz w:w="11906" w:h="16838"/>
           <w:pgMar w:top="1440" w:right="1724" w:bottom="1440" w:left="1724" w:header="709" w:footer="709" w:gutter="0"/>
           <w:pgNumType w:start="1"/>
@@ -4233,8 +7538,8 @@
       </w:r>
     </w:p>
     <w:sectPr>
-      <w:headerReference w:type="default" r:id="rId15"/>
-      <w:footerReference w:type="default" r:id="rId16"/>
+      <w:headerReference w:type="default" r:id="rId24"/>
+      <w:footerReference w:type="default" r:id="rId25"/>
       <w:pgSz w:w="11906" w:h="16838"/>
       <w:pgMar w:top="1440" w:right="1724" w:bottom="1440" w:left="1724" w:header="709" w:footer="709" w:gutter="0"/>
       <w:pgNumType w:start="1"/>
@@ -4873,7 +8178,7 @@
   <w:abstractNum w:abstractNumId="2" w15:restartNumberingAfterBreak="0">
     <w:nsid w:val="51156918"/>
     <w:multiLevelType w:val="multilevel"/>
-    <w:tmpl w:val="E71A556C"/>
+    <w:tmpl w:val="07A45CB4"/>
     <w:lvl w:ilvl="0">
       <w:start w:val="1"/>
       <w:numFmt w:val="decimal"/>
@@ -4989,12 +8294,98 @@
     </w:lvl>
   </w:abstractNum>
   <w:abstractNum w:abstractNumId="3" w15:restartNumberingAfterBreak="0">
+    <w:nsid w:val="5B604D5B"/>
+    <w:multiLevelType w:val="hybridMultilevel"/>
+    <w:tmpl w:val="A43044F4"/>
+    <w:lvl w:ilvl="0" w:tplc="0809000F">
+      <w:start w:val="1"/>
+      <w:numFmt w:val="decimal"/>
+      <w:lvlText w:val="%1."/>
+      <w:lvlJc w:val="left"/>
+      <w:pPr>
+        <w:ind w:left="720" w:hanging="360"/>
+      </w:pPr>
+    </w:lvl>
+    <w:lvl w:ilvl="1" w:tplc="08090019" w:tentative="1">
+      <w:start w:val="1"/>
+      <w:numFmt w:val="lowerLetter"/>
+      <w:lvlText w:val="%2."/>
+      <w:lvlJc w:val="left"/>
+      <w:pPr>
+        <w:ind w:left="1440" w:hanging="360"/>
+      </w:pPr>
+    </w:lvl>
+    <w:lvl w:ilvl="2" w:tplc="0809001B" w:tentative="1">
+      <w:start w:val="1"/>
+      <w:numFmt w:val="lowerRoman"/>
+      <w:lvlText w:val="%3."/>
+      <w:lvlJc w:val="right"/>
+      <w:pPr>
+        <w:ind w:left="2160" w:hanging="180"/>
+      </w:pPr>
+    </w:lvl>
+    <w:lvl w:ilvl="3" w:tplc="0809000F" w:tentative="1">
+      <w:start w:val="1"/>
+      <w:numFmt w:val="decimal"/>
+      <w:lvlText w:val="%4."/>
+      <w:lvlJc w:val="left"/>
+      <w:pPr>
+        <w:ind w:left="2880" w:hanging="360"/>
+      </w:pPr>
+    </w:lvl>
+    <w:lvl w:ilvl="4" w:tplc="08090019" w:tentative="1">
+      <w:start w:val="1"/>
+      <w:numFmt w:val="lowerLetter"/>
+      <w:lvlText w:val="%5."/>
+      <w:lvlJc w:val="left"/>
+      <w:pPr>
+        <w:ind w:left="3600" w:hanging="360"/>
+      </w:pPr>
+    </w:lvl>
+    <w:lvl w:ilvl="5" w:tplc="0809001B" w:tentative="1">
+      <w:start w:val="1"/>
+      <w:numFmt w:val="lowerRoman"/>
+      <w:lvlText w:val="%6."/>
+      <w:lvlJc w:val="right"/>
+      <w:pPr>
+        <w:ind w:left="4320" w:hanging="180"/>
+      </w:pPr>
+    </w:lvl>
+    <w:lvl w:ilvl="6" w:tplc="0809000F" w:tentative="1">
+      <w:start w:val="1"/>
+      <w:numFmt w:val="decimal"/>
+      <w:lvlText w:val="%7."/>
+      <w:lvlJc w:val="left"/>
+      <w:pPr>
+        <w:ind w:left="5040" w:hanging="360"/>
+      </w:pPr>
+    </w:lvl>
+    <w:lvl w:ilvl="7" w:tplc="08090019" w:tentative="1">
+      <w:start w:val="1"/>
+      <w:numFmt w:val="lowerLetter"/>
+      <w:lvlText w:val="%8."/>
+      <w:lvlJc w:val="left"/>
+      <w:pPr>
+        <w:ind w:left="5760" w:hanging="360"/>
+      </w:pPr>
+    </w:lvl>
+    <w:lvl w:ilvl="8" w:tplc="0809001B" w:tentative="1">
+      <w:start w:val="1"/>
+      <w:numFmt w:val="lowerRoman"/>
+      <w:lvlText w:val="%9."/>
+      <w:lvlJc w:val="right"/>
+      <w:pPr>
+        <w:ind w:left="6480" w:hanging="180"/>
+      </w:pPr>
+    </w:lvl>
+  </w:abstractNum>
+  <w:abstractNum w:abstractNumId="4" w15:restartNumberingAfterBreak="0">
     <w:nsid w:val="5D0F56A1"/>
     <w:multiLevelType w:val="multilevel"/>
     <w:tmpl w:val="74A43CA4"/>
     <w:numStyleLink w:val="Style1"/>
   </w:abstractNum>
-  <w:abstractNum w:abstractNumId="4" w15:restartNumberingAfterBreak="0">
+  <w:abstractNum w:abstractNumId="5" w15:restartNumberingAfterBreak="0">
     <w:nsid w:val="5D4560F5"/>
     <w:multiLevelType w:val="hybridMultilevel"/>
     <w:tmpl w:val="E6D89BCC"/>
@@ -5080,7 +8471,7 @@
       </w:pPr>
     </w:lvl>
   </w:abstractNum>
-  <w:abstractNum w:abstractNumId="5" w15:restartNumberingAfterBreak="0">
+  <w:abstractNum w:abstractNumId="6" w15:restartNumberingAfterBreak="0">
     <w:nsid w:val="63092C3E"/>
     <w:multiLevelType w:val="hybridMultilevel"/>
     <w:tmpl w:val="FD740830"/>
@@ -5167,16 +8558,16 @@
     </w:lvl>
   </w:abstractNum>
   <w:num w:numId="1" w16cid:durableId="455179227">
-    <w:abstractNumId w:val="4"/>
+    <w:abstractNumId w:val="5"/>
   </w:num>
   <w:num w:numId="2" w16cid:durableId="1869486715">
-    <w:abstractNumId w:val="5"/>
+    <w:abstractNumId w:val="6"/>
   </w:num>
   <w:num w:numId="3" w16cid:durableId="1541700186">
     <w:abstractNumId w:val="2"/>
   </w:num>
   <w:num w:numId="4" w16cid:durableId="464542820">
-    <w:abstractNumId w:val="3"/>
+    <w:abstractNumId w:val="4"/>
     <w:lvlOverride w:ilvl="0">
       <w:lvl w:ilvl="0">
         <w:start w:val="3"/>
@@ -5376,6 +8767,9 @@
     <w:lvlOverride w:ilvl="8">
       <w:startOverride w:val="1"/>
     </w:lvlOverride>
+  </w:num>
+  <w:num w:numId="9" w16cid:durableId="385682658">
+    <w:abstractNumId w:val="3"/>
   </w:num>
 </w:numbering>
 </file>
@@ -6251,6 +9645,35 @@
       <w:vertAlign w:val="superscript"/>
     </w:rPr>
   </w:style>
+  <w:style w:type="paragraph" w:customStyle="1" w:styleId="FigureTableCaption">
+    <w:name w:val="FigureTableCaption"/>
+    <w:basedOn w:val="Text"/>
+    <w:link w:val="FigureTableCaptionChar"/>
+    <w:qFormat/>
+    <w:rsid w:val="00166F19"/>
+    <w:pPr>
+      <w:spacing w:line="240" w:lineRule="auto"/>
+      <w:jc w:val="center"/>
+    </w:pPr>
+    <w:rPr>
+      <w:rFonts w:ascii="Garamond" w:hAnsi="Garamond"/>
+      <w:b/>
+      <w:sz w:val="24"/>
+    </w:rPr>
+  </w:style>
+  <w:style w:type="character" w:customStyle="1" w:styleId="FigureTableCaptionChar">
+    <w:name w:val="FigureTableCaption Char"/>
+    <w:basedOn w:val="TextChar"/>
+    <w:link w:val="FigureTableCaption"/>
+    <w:rsid w:val="00166F19"/>
+    <w:rPr>
+      <w:rFonts w:ascii="Garamond" w:eastAsia="Calibri" w:hAnsi="Garamond" w:cs="Times New Roman"/>
+      <w:b/>
+      <w:sz w:val="24"/>
+      <w:szCs w:val="28"/>
+      <w:lang w:val="en-US"/>
+    </w:rPr>
+  </w:style>
 </w:styles>
 </file>
 

</xml_diff>

<commit_message>
added a somewhat simple page for screenshoting
</commit_message>
<xml_diff>
--- a/docs/Final Documentation.docx
+++ b/docs/Final Documentation.docx
@@ -4111,8 +4111,6 @@
       </w:pPr>
       <w:r>
         <w:tab/>
-      </w:r>
-      <w:r>
         <w:t xml:space="preserve">An in-depth analysis of the latest advancements in artificial intelligence, particularly in areas such as natural language processing, knowledge representation, and machine learning, indicated that the necessary technological foundations are available to develop the envisioned </w:t>
       </w:r>
       <w:r>
@@ -4126,8 +4124,6 @@
       </w:pPr>
       <w:r>
         <w:tab/>
-      </w:r>
-      <w:r>
         <w:t>The feasibility study also evaluated the project's resource requirements, including computational power, data storage and management infrastructure, and the integration of relevant AI frameworks and libraries. Based on the findings, the development of ARA was deemed feasible, with a high potential for transforming the research landscape and driving significant productivity gains for academic researchers across various disciplines.</w:t>
       </w:r>
     </w:p>
@@ -4155,13 +4151,7 @@
         <w:tab/>
       </w:r>
       <w:r>
-        <w:t xml:space="preserve">The system will also incorporate machine learning algorithms for continuous learning and adaptation, ensuring that ARA's capabilities evolve with changing research needs and user feedback. </w:t>
-      </w:r>
-      <w:r>
-        <w:t>Emphasis</w:t>
-      </w:r>
-      <w:r>
-        <w:t xml:space="preserve"> will be placed on developing robust security measures to protect sensitive research data and ensure compliance with privacy regulations.</w:t>
+        <w:t>The system will also incorporate machine learning algorithms for continuous learning and adaptation, ensuring that ARA's capabilities evolve with changing research needs and user feedback. Emphasis will be placed on developing robust security measures to protect sensitive research data and ensure compliance with privacy regulations.</w:t>
       </w:r>
       <w:r>
         <w:br w:type="page"/>
@@ -4337,10 +4327,10 @@
           <w:noProof/>
         </w:rPr>
         <w:drawing>
-          <wp:inline distT="0" distB="0" distL="0" distR="0" wp14:anchorId="677C5C4B" wp14:editId="51EF7DA1">
-            <wp:extent cx="1844454" cy="1741051"/>
-            <wp:effectExtent l="0" t="0" r="3810" b="0"/>
-            <wp:docPr id="1765545082" name="Picture 3" descr="A diagram of a process&#10;&#10;Description automatically generated"/>
+          <wp:inline distT="0" distB="0" distL="0" distR="0" wp14:anchorId="67806A61" wp14:editId="45B125FE">
+            <wp:extent cx="1812290" cy="1725433"/>
+            <wp:effectExtent l="0" t="0" r="0" b="8255"/>
+            <wp:docPr id="1255484122" name="Picture 1"/>
             <wp:cNvGraphicFramePr>
               <a:graphicFrameLocks xmlns:a="http://schemas.openxmlformats.org/drawingml/2006/main" noChangeAspect="1"/>
             </wp:cNvGraphicFramePr>
@@ -4348,8 +4338,10 @@
               <a:graphicData uri="http://schemas.openxmlformats.org/drawingml/2006/picture">
                 <pic:pic xmlns:pic="http://schemas.openxmlformats.org/drawingml/2006/picture">
                   <pic:nvPicPr>
-                    <pic:cNvPr id="1765545082" name="Picture 3" descr="A diagram of a process&#10;&#10;Description automatically generated"/>
-                    <pic:cNvPicPr/>
+                    <pic:cNvPr id="0" name="Picture 1"/>
+                    <pic:cNvPicPr>
+                      <a:picLocks noChangeAspect="1" noChangeArrowheads="1"/>
+                    </pic:cNvPicPr>
                   </pic:nvPicPr>
                   <pic:blipFill rotWithShape="1">
                     <a:blip r:embed="rId15" cstate="print">
@@ -4359,17 +4351,18 @@
                         </a:ext>
                       </a:extLst>
                     </a:blip>
-                    <a:srcRect l="33022" t="21054" r="32628" b="21308"/>
+                    <a:srcRect l="33233" t="21636" r="32939" b="21089"/>
                     <a:stretch/>
                   </pic:blipFill>
                   <pic:spPr bwMode="auto">
                     <a:xfrm>
                       <a:off x="0" y="0"/>
-                      <a:ext cx="1844883" cy="1741456"/>
+                      <a:ext cx="1812991" cy="1726100"/>
                     </a:xfrm>
                     <a:prstGeom prst="rect">
                       <a:avLst/>
                     </a:prstGeom>
+                    <a:noFill/>
                     <a:ln>
                       <a:noFill/>
                     </a:ln>
@@ -4577,13 +4570,7 @@
         <w:t xml:space="preserve"> is responsible for serving the assets to the user and </w:t>
       </w:r>
       <w:r>
-        <w:t xml:space="preserve">hosting the </w:t>
-      </w:r>
-      <w:r>
-        <w:t>Large Language Models</w:t>
-      </w:r>
-      <w:r>
-        <w:t xml:space="preserve"> along with handling communication between them.</w:t>
+        <w:t>hosting the Large Language Models along with handling communication between them.</w:t>
       </w:r>
     </w:p>
     <w:p>
@@ -6082,27 +6069,51 @@
         <w:t xml:space="preserve">ARA is built using </w:t>
       </w:r>
       <w:proofErr w:type="spellStart"/>
+      <w:proofErr w:type="gramStart"/>
       <w:r>
         <w:t>transpilation</w:t>
       </w:r>
       <w:proofErr w:type="spellEnd"/>
       <w:r>
+        <w:rPr>
+          <w:vertAlign w:val="superscript"/>
+        </w:rPr>
+        <w:t>[</w:t>
+      </w:r>
+      <w:proofErr w:type="gramEnd"/>
+      <w:r>
+        <w:rPr>
+          <w:vertAlign w:val="superscript"/>
+        </w:rPr>
+        <w:t>]</w:t>
+      </w:r>
+      <w:r>
         <w:t xml:space="preserve"> to ensure that it is functional on older systems</w:t>
       </w:r>
       <w:r>
         <w:t xml:space="preserve">. Since ARA is built using </w:t>
       </w:r>
       <w:proofErr w:type="spellStart"/>
+      <w:proofErr w:type="gramStart"/>
       <w:r>
         <w:t>SvelteKit</w:t>
       </w:r>
       <w:proofErr w:type="spellEnd"/>
       <w:r>
-        <w:t xml:space="preserve">, the application can be server-rendered in a technique called Server Side </w:t>
-      </w:r>
-      <w:proofErr w:type="gramStart"/>
-      <w:r>
-        <w:t>Rendering</w:t>
+        <w:rPr>
+          <w:vertAlign w:val="superscript"/>
+        </w:rPr>
+        <w:t>[</w:t>
+      </w:r>
+      <w:proofErr w:type="gramEnd"/>
+      <w:r>
+        <w:rPr>
+          <w:vertAlign w:val="superscript"/>
+        </w:rPr>
+        <w:t>]</w:t>
+      </w:r>
+      <w:r>
+        <w:t>, the application can be server-rendered in a technique called Server Side Rendering</w:t>
       </w:r>
       <w:r>
         <w:rPr>
@@ -6110,21 +6121,12 @@
           <w:szCs w:val="26"/>
           <w:vertAlign w:val="superscript"/>
         </w:rPr>
-        <w:t>[</w:t>
-      </w:r>
-      <w:proofErr w:type="gramEnd"/>
+        <w:t>[]</w:t>
+      </w:r>
       <w:r>
         <w:rPr>
           <w:sz w:val="26"/>
           <w:szCs w:val="26"/>
-          <w:vertAlign w:val="superscript"/>
-        </w:rPr>
-        <w:t>]</w:t>
-      </w:r>
-      <w:r>
-        <w:rPr>
-          <w:sz w:val="26"/>
-          <w:szCs w:val="26"/>
         </w:rPr>
         <w:t>, eliminating the requirement for JavaScript to access the basic functions of the application.</w:t>
       </w:r>
@@ -6178,10 +6180,7 @@
         <w:pStyle w:val="Text"/>
       </w:pPr>
       <w:r>
-        <w:t>The testing phase will involve the following key components:</w:t>
-      </w:r>
-      <w:r>
-        <w:t xml:space="preserve"> </w:t>
+        <w:t xml:space="preserve">The testing phase will involve the following key components: </w:t>
       </w:r>
     </w:p>
     <w:p>
@@ -7363,7 +7362,7 @@
           <w:noProof/>
         </w:rPr>
         <w:drawing>
-          <wp:inline distT="0" distB="0" distL="0" distR="0" wp14:anchorId="7F986922" wp14:editId="62C76598">
+          <wp:inline distT="0" distB="0" distL="0" distR="0" wp14:anchorId="7F986922" wp14:editId="6C0CE4C4">
             <wp:extent cx="5370830" cy="2887980"/>
             <wp:effectExtent l="0" t="0" r="1270" b="7620"/>
             <wp:docPr id="445794045" name="Picture 7"/>

</xml_diff>